<commit_message>
more cert stuff on netapp
</commit_message>
<xml_diff>
--- a/NCSA-HC Cert.docx
+++ b/NCSA-HC Cert.docx
@@ -376,9 +376,11 @@
           <w:numId w:val="2"/>
         </w:numPr>
       </w:pPr>
+      <w:proofErr w:type="spellStart"/>
       <w:r>
         <w:t>eSATA</w:t>
       </w:r>
+      <w:proofErr w:type="spellEnd"/>
     </w:p>
     <w:p>
       <w:pPr>
@@ -597,8 +599,29 @@
         <w:t>FC</w:t>
       </w:r>
       <w:r>
-        <w:t xml:space="preserve"> – HBA (host bus adapter) installed on each server. HBA’s connect the server directly to the storage system in a small environment. Can also be connected with a FC switch. Accelerate backup and restore, improve business continuanace, boost HA, and storage conslidation</w:t>
-      </w:r>
+        <w:t xml:space="preserve"> – HBA (host bus adapter) installed on each server. HBA’s connect the server directly to the storage system in a small environment. Can also </w:t>
+      </w:r>
+      <w:proofErr w:type="gramStart"/>
+      <w:r>
+        <w:t>be connected with</w:t>
+      </w:r>
+      <w:proofErr w:type="gramEnd"/>
+      <w:r>
+        <w:t xml:space="preserve"> a FC switch. Accelerate backup and restore, improve business </w:t>
+      </w:r>
+      <w:proofErr w:type="spellStart"/>
+      <w:r>
+        <w:t>continuanace</w:t>
+      </w:r>
+      <w:proofErr w:type="spellEnd"/>
+      <w:r>
+        <w:t xml:space="preserve">, boost HA, and storage </w:t>
+      </w:r>
+      <w:proofErr w:type="spellStart"/>
+      <w:r>
+        <w:t>conslidation</w:t>
+      </w:r>
+      <w:proofErr w:type="spellEnd"/>
     </w:p>
     <w:p>
       <w:pPr>
@@ -608,8 +631,13 @@
           <w:numId w:val="5"/>
         </w:numPr>
       </w:pPr>
-      <w:r>
-        <w:t>FCoE – FC protocol with 10 GB Ethernet. Eliminates the need for two different data centers.</w:t>
+      <w:proofErr w:type="spellStart"/>
+      <w:r>
+        <w:t>FCoE</w:t>
+      </w:r>
+      <w:proofErr w:type="spellEnd"/>
+      <w:r>
+        <w:t xml:space="preserve"> – FC protocol with 10 GB Ethernet. Eliminates the need for two different data centers.</w:t>
       </w:r>
     </w:p>
     <w:p>
@@ -815,7 +843,15 @@
         </w:numPr>
       </w:pPr>
       <w:r>
-        <w:t>Could have complete failure for 10 systems if data is not backuped.</w:t>
+        <w:t xml:space="preserve">Could have complete failure for 10 systems if data is not </w:t>
+      </w:r>
+      <w:proofErr w:type="spellStart"/>
+      <w:r>
+        <w:t>backuped</w:t>
+      </w:r>
+      <w:proofErr w:type="spellEnd"/>
+      <w:r>
+        <w:t>.</w:t>
       </w:r>
     </w:p>
     <w:p>
@@ -966,7 +1002,15 @@
         <w:t>Utilization</w:t>
       </w:r>
       <w:r>
-        <w:t xml:space="preserve"> – flexvault allows better utilization</w:t>
+        <w:t xml:space="preserve"> – </w:t>
+      </w:r>
+      <w:proofErr w:type="spellStart"/>
+      <w:r>
+        <w:t>flexvault</w:t>
+      </w:r>
+      <w:proofErr w:type="spellEnd"/>
+      <w:r>
+        <w:t xml:space="preserve"> allows better utilization</w:t>
       </w:r>
     </w:p>
     <w:p>
@@ -1164,8 +1208,21 @@
           <w:numId w:val="7"/>
         </w:numPr>
       </w:pPr>
-      <w:r>
-        <w:t>PCIe Cards (Perferral Component Interface)</w:t>
+      <w:proofErr w:type="spellStart"/>
+      <w:r>
+        <w:t>PCIe</w:t>
+      </w:r>
+      <w:proofErr w:type="spellEnd"/>
+      <w:r>
+        <w:t xml:space="preserve"> Cards (</w:t>
+      </w:r>
+      <w:proofErr w:type="spellStart"/>
+      <w:r>
+        <w:t>Perferral</w:t>
+      </w:r>
+      <w:proofErr w:type="spellEnd"/>
+      <w:r>
+        <w:t xml:space="preserve"> Component Interface)</w:t>
       </w:r>
     </w:p>
     <w:p>
@@ -1546,11 +1603,19 @@
           <w:numId w:val="7"/>
         </w:numPr>
       </w:pPr>
-      <w:r>
-        <w:rPr>
-          <w:b/>
-        </w:rPr>
-        <w:t>eMLC (enterprise)</w:t>
+      <w:proofErr w:type="spellStart"/>
+      <w:r>
+        <w:rPr>
+          <w:b/>
+        </w:rPr>
+        <w:t>eMLC</w:t>
+      </w:r>
+      <w:proofErr w:type="spellEnd"/>
+      <w:r>
+        <w:rPr>
+          <w:b/>
+        </w:rPr>
+        <w:t xml:space="preserve"> (enterprise)</w:t>
       </w:r>
       <w:r>
         <w:t xml:space="preserve"> – slower programming speeds but high P/E</w:t>
@@ -1564,11 +1629,19 @@
           <w:numId w:val="7"/>
         </w:numPr>
       </w:pPr>
-      <w:r>
-        <w:rPr>
-          <w:b/>
-        </w:rPr>
-        <w:t>cMLC (consumer)</w:t>
+      <w:proofErr w:type="spellStart"/>
+      <w:r>
+        <w:rPr>
+          <w:b/>
+        </w:rPr>
+        <w:t>cMLC</w:t>
+      </w:r>
+      <w:proofErr w:type="spellEnd"/>
+      <w:r>
+        <w:rPr>
+          <w:b/>
+        </w:rPr>
+        <w:t xml:space="preserve"> (consumer)</w:t>
       </w:r>
       <w:r>
         <w:t xml:space="preserve"> – high programming speeds but low P/E</w:t>
@@ -1760,7 +1833,15 @@
         </w:numPr>
       </w:pPr>
       <w:r>
-        <w:t>Rewriting a block forces a rewrite of the full erase block</w:t>
+        <w:t xml:space="preserve">Rewriting a block </w:t>
+      </w:r>
+      <w:proofErr w:type="gramStart"/>
+      <w:r>
+        <w:t>forces</w:t>
+      </w:r>
+      <w:proofErr w:type="gramEnd"/>
+      <w:r>
+        <w:t xml:space="preserve"> a rewrite of the full erase block</w:t>
       </w:r>
     </w:p>
     <w:p>
@@ -1994,12 +2075,14 @@
           <w:numId w:val="7"/>
         </w:numPr>
       </w:pPr>
+      <w:proofErr w:type="gramStart"/>
       <w:r>
         <w:rPr>
           <w:b/>
         </w:rPr>
         <w:t>MSW(</w:t>
       </w:r>
+      <w:proofErr w:type="gramEnd"/>
       <w:r>
         <w:rPr>
           <w:b/>
@@ -2091,7 +2174,15 @@
         </w:numPr>
       </w:pPr>
       <w:r>
-        <w:t>Provides data around the life of the SSD compared to it’s P/E. Compares data relative to the warranty agreement.</w:t>
+        <w:t xml:space="preserve">Provides data around the life of the SSD compared to </w:t>
+      </w:r>
+      <w:proofErr w:type="spellStart"/>
+      <w:r>
+        <w:t>it’s</w:t>
+      </w:r>
+      <w:proofErr w:type="spellEnd"/>
+      <w:r>
+        <w:t xml:space="preserve"> P/E. Compares data relative to the warranty agreement.</w:t>
       </w:r>
     </w:p>
     <w:p>
@@ -2159,7 +2250,15 @@
         <w:t>DAS (Direct-Attached Storage)</w:t>
       </w:r>
       <w:r>
-        <w:t xml:space="preserve"> – Application, File System, and Storage are all connected together. Like a</w:t>
+        <w:t xml:space="preserve"> – Application, File System, and Storage are all </w:t>
+      </w:r>
+      <w:proofErr w:type="gramStart"/>
+      <w:r>
+        <w:t>connected together</w:t>
+      </w:r>
+      <w:proofErr w:type="gramEnd"/>
+      <w:r>
+        <w:t>. Like a</w:t>
       </w:r>
       <w:r>
         <w:t>n</w:t>
@@ -2249,7 +2348,17 @@
         </w:numPr>
       </w:pPr>
       <w:r>
-        <w:t>On it’s own network. Mounted as a disk drive</w:t>
+        <w:t xml:space="preserve">On </w:t>
+      </w:r>
+      <w:proofErr w:type="spellStart"/>
+      <w:proofErr w:type="gramStart"/>
+      <w:r>
+        <w:t>it’s</w:t>
+      </w:r>
+      <w:proofErr w:type="spellEnd"/>
+      <w:proofErr w:type="gramEnd"/>
+      <w:r>
+        <w:t xml:space="preserve"> own network. Mounted as a disk drive</w:t>
       </w:r>
     </w:p>
     <w:p>
@@ -2300,7 +2409,15 @@
         <w:t>SAS</w:t>
       </w:r>
       <w:r>
-        <w:t xml:space="preserve"> (Serial Attached Scusi)</w:t>
+        <w:t xml:space="preserve"> (Serial Attached </w:t>
+      </w:r>
+      <w:proofErr w:type="spellStart"/>
+      <w:r>
+        <w:t>Scusi</w:t>
+      </w:r>
+      <w:proofErr w:type="spellEnd"/>
+      <w:r>
+        <w:t>)</w:t>
       </w:r>
     </w:p>
     <w:p>
@@ -2336,7 +2453,15 @@
         </w:numPr>
       </w:pPr>
       <w:r>
-        <w:t>FC (Fibre Channel)</w:t>
+        <w:t>FC (</w:t>
+      </w:r>
+      <w:proofErr w:type="spellStart"/>
+      <w:r>
+        <w:t>Fibre</w:t>
+      </w:r>
+      <w:proofErr w:type="spellEnd"/>
+      <w:r>
+        <w:t xml:space="preserve"> Channel)</w:t>
       </w:r>
     </w:p>
     <w:p>
@@ -2505,7 +2630,15 @@
         </w:numPr>
       </w:pPr>
       <w:r>
-        <w:t>Group of fibre channel ports</w:t>
+        <w:t xml:space="preserve">Group of </w:t>
+      </w:r>
+      <w:proofErr w:type="spellStart"/>
+      <w:r>
+        <w:t>fibre</w:t>
+      </w:r>
+      <w:proofErr w:type="spellEnd"/>
+      <w:r>
+        <w:t xml:space="preserve"> channel ports</w:t>
       </w:r>
     </w:p>
     <w:p>
@@ -2577,8 +2710,13 @@
         </w:numPr>
       </w:pPr>
       <w:r>
-        <w:t>Provides greater flexiblity</w:t>
-      </w:r>
+        <w:t xml:space="preserve">Provides greater </w:t>
+      </w:r>
+      <w:proofErr w:type="spellStart"/>
+      <w:r>
+        <w:t>flexiblity</w:t>
+      </w:r>
+      <w:proofErr w:type="spellEnd"/>
     </w:p>
     <w:p>
       <w:pPr>
@@ -2625,8 +2763,13 @@
         </w:numPr>
       </w:pPr>
       <w:r>
-        <w:t>HA – data available at all times</w:t>
-      </w:r>
+        <w:t xml:space="preserve">HA – data available </w:t>
+      </w:r>
+      <w:proofErr w:type="gramStart"/>
+      <w:r>
+        <w:t>at all times</w:t>
+      </w:r>
+      <w:proofErr w:type="gramEnd"/>
     </w:p>
     <w:p>
       <w:pPr>
@@ -2861,7 +3004,15 @@
         <w:t>ONTAP Cloud</w:t>
       </w:r>
       <w:r>
-        <w:t xml:space="preserve"> – run in the cloud on AWS/Azure. (E, EF, and SolidFire uses other software</w:t>
+        <w:t xml:space="preserve"> – run in the cloud on AWS/Azure. (E, EF, and </w:t>
+      </w:r>
+      <w:proofErr w:type="spellStart"/>
+      <w:r>
+        <w:t>SolidFire</w:t>
+      </w:r>
+      <w:proofErr w:type="spellEnd"/>
+      <w:r>
+        <w:t xml:space="preserve"> uses other software</w:t>
       </w:r>
     </w:p>
     <w:p>
@@ -2885,7 +3036,15 @@
         </w:numPr>
       </w:pPr>
       <w:r>
-        <w:t>Enables easy data movement between onpremises.</w:t>
+        <w:t xml:space="preserve">Enables easy data movement between </w:t>
+      </w:r>
+      <w:proofErr w:type="spellStart"/>
+      <w:r>
+        <w:t>onpremises</w:t>
+      </w:r>
+      <w:proofErr w:type="spellEnd"/>
+      <w:r>
+        <w:t>.</w:t>
       </w:r>
     </w:p>
     <w:p>
@@ -2896,9 +3055,19 @@
           <w:numId w:val="9"/>
         </w:numPr>
       </w:pPr>
-      <w:r>
-        <w:t>OnCommand Management Protfolio</w:t>
-      </w:r>
+      <w:proofErr w:type="spellStart"/>
+      <w:r>
+        <w:t>OnCommand</w:t>
+      </w:r>
+      <w:proofErr w:type="spellEnd"/>
+      <w:r>
+        <w:t xml:space="preserve"> Management </w:t>
+      </w:r>
+      <w:proofErr w:type="spellStart"/>
+      <w:r>
+        <w:t>Protfolio</w:t>
+      </w:r>
+      <w:proofErr w:type="spellEnd"/>
     </w:p>
     <w:p>
       <w:pPr>
@@ -2946,7 +3115,15 @@
       </w:pPr>
       <w:r>
         <w:lastRenderedPageBreak/>
-        <w:t>Unified Manager/Performanced Manager</w:t>
+        <w:t>Unified Manager/</w:t>
+      </w:r>
+      <w:proofErr w:type="spellStart"/>
+      <w:r>
+        <w:t>Performanced</w:t>
+      </w:r>
+      <w:proofErr w:type="spellEnd"/>
+      <w:r>
+        <w:t xml:space="preserve"> Manager</w:t>
       </w:r>
     </w:p>
     <w:p>
@@ -2969,8 +3146,21 @@
           <w:numId w:val="9"/>
         </w:numPr>
       </w:pPr>
-      <w:r>
-        <w:t>OnCommand Workflow Automation (OnCommand WFA)</w:t>
+      <w:proofErr w:type="spellStart"/>
+      <w:r>
+        <w:t>OnCommand</w:t>
+      </w:r>
+      <w:proofErr w:type="spellEnd"/>
+      <w:r>
+        <w:t xml:space="preserve"> Workflow Automation (</w:t>
+      </w:r>
+      <w:proofErr w:type="spellStart"/>
+      <w:r>
+        <w:t>OnCommand</w:t>
+      </w:r>
+      <w:proofErr w:type="spellEnd"/>
+      <w:r>
+        <w:t xml:space="preserve"> WFA)</w:t>
       </w:r>
     </w:p>
     <w:p>
@@ -3005,8 +3195,13 @@
           <w:numId w:val="9"/>
         </w:numPr>
       </w:pPr>
-      <w:r>
-        <w:t>OnCommand Insight</w:t>
+      <w:proofErr w:type="spellStart"/>
+      <w:r>
+        <w:t>OnCommand</w:t>
+      </w:r>
+      <w:proofErr w:type="spellEnd"/>
+      <w:r>
+        <w:t xml:space="preserve"> Insight</w:t>
       </w:r>
     </w:p>
     <w:p>
@@ -3029,8 +3224,13 @@
           <w:numId w:val="9"/>
         </w:numPr>
       </w:pPr>
-      <w:r>
-        <w:t>SnapCenter Software</w:t>
+      <w:proofErr w:type="spellStart"/>
+      <w:r>
+        <w:t>SnapCenter</w:t>
+      </w:r>
+      <w:proofErr w:type="spellEnd"/>
+      <w:r>
+        <w:t xml:space="preserve"> Software</w:t>
       </w:r>
     </w:p>
     <w:p>
@@ -3042,7 +3242,15 @@
         </w:numPr>
       </w:pPr>
       <w:r>
-        <w:t>Unified solution for data protection. Powered by SnapCenter Server</w:t>
+        <w:t xml:space="preserve">Unified solution for data protection. Powered by </w:t>
+      </w:r>
+      <w:proofErr w:type="spellStart"/>
+      <w:r>
+        <w:t>SnapCenter</w:t>
+      </w:r>
+      <w:proofErr w:type="spellEnd"/>
+      <w:r>
+        <w:t xml:space="preserve"> Server</w:t>
       </w:r>
     </w:p>
     <w:p>
@@ -3054,8 +3262,21 @@
         </w:numPr>
       </w:pPr>
       <w:r>
-        <w:t>Plug-ins replace Snapmanager and Snapdrive</w:t>
-      </w:r>
+        <w:t xml:space="preserve">Plug-ins replace </w:t>
+      </w:r>
+      <w:proofErr w:type="spellStart"/>
+      <w:r>
+        <w:t>Snapmanager</w:t>
+      </w:r>
+      <w:proofErr w:type="spellEnd"/>
+      <w:r>
+        <w:t xml:space="preserve"> and </w:t>
+      </w:r>
+      <w:proofErr w:type="spellStart"/>
+      <w:r>
+        <w:t>Snapdrive</w:t>
+      </w:r>
+      <w:proofErr w:type="spellEnd"/>
     </w:p>
     <w:p>
       <w:pPr>
@@ -3102,8 +3323,13 @@
         </w:numPr>
       </w:pPr>
       <w:r>
-        <w:t>Increases performance and reduces testings</w:t>
-      </w:r>
+        <w:t xml:space="preserve">Increases performance and reduces </w:t>
+      </w:r>
+      <w:proofErr w:type="spellStart"/>
+      <w:r>
+        <w:t>testings</w:t>
+      </w:r>
+      <w:proofErr w:type="spellEnd"/>
     </w:p>
     <w:p>
       <w:pPr>
@@ -3155,12 +3381,14 @@
           <w:numId w:val="9"/>
         </w:numPr>
       </w:pPr>
+      <w:proofErr w:type="spellStart"/>
       <w:r>
         <w:rPr>
           <w:b/>
         </w:rPr>
         <w:t>SnapVault</w:t>
       </w:r>
+      <w:proofErr w:type="spellEnd"/>
       <w:r>
         <w:t xml:space="preserve"> – Disk to disk backup with RPO &lt; 1 hour and incremental transfers.</w:t>
       </w:r>
@@ -3173,14 +3401,24 @@
           <w:numId w:val="9"/>
         </w:numPr>
       </w:pPr>
+      <w:proofErr w:type="spellStart"/>
       <w:r>
         <w:rPr>
           <w:b/>
         </w:rPr>
         <w:t>SnapMirror</w:t>
       </w:r>
-      <w:r>
-        <w:t xml:space="preserve"> – Regional Dataprotection with asynchronous and fail back </w:t>
+      <w:proofErr w:type="spellEnd"/>
+      <w:r>
+        <w:t xml:space="preserve"> – Regional </w:t>
+      </w:r>
+      <w:proofErr w:type="spellStart"/>
+      <w:r>
+        <w:t>Dataprotection</w:t>
+      </w:r>
+      <w:proofErr w:type="spellEnd"/>
+      <w:r>
+        <w:t xml:space="preserve"> with asynchronous and fail back </w:t>
       </w:r>
     </w:p>
     <w:p>
@@ -3209,12 +3447,14 @@
           <w:numId w:val="9"/>
         </w:numPr>
       </w:pPr>
+      <w:proofErr w:type="spellStart"/>
       <w:r>
         <w:rPr>
           <w:b/>
         </w:rPr>
         <w:t>SnapLock</w:t>
       </w:r>
+      <w:proofErr w:type="spellEnd"/>
       <w:r>
         <w:t xml:space="preserve"> – retain data to maintain data compliance.</w:t>
       </w:r>
@@ -3277,7 +3517,23 @@
         </w:numPr>
       </w:pPr>
       <w:r>
-        <w:t>FAS support SAS, SATA, SSD, and NSE (Netapp Storage Encyrption) with HA</w:t>
+        <w:t>FAS support SAS, SATA, SSD, and NSE (</w:t>
+      </w:r>
+      <w:proofErr w:type="spellStart"/>
+      <w:r>
+        <w:t>Netapp</w:t>
+      </w:r>
+      <w:proofErr w:type="spellEnd"/>
+      <w:r>
+        <w:t xml:space="preserve"> Storage </w:t>
+      </w:r>
+      <w:proofErr w:type="spellStart"/>
+      <w:r>
+        <w:t>Encyrption</w:t>
+      </w:r>
+      <w:proofErr w:type="spellEnd"/>
+      <w:r>
+        <w:t>) with HA</w:t>
       </w:r>
     </w:p>
     <w:p>
@@ -3398,8 +3654,13 @@
           <w:numId w:val="13"/>
         </w:numPr>
       </w:pPr>
-      <w:r>
-        <w:t>Nondisruptive operations</w:t>
+      <w:proofErr w:type="spellStart"/>
+      <w:r>
+        <w:t>Nondisruptive</w:t>
+      </w:r>
+      <w:proofErr w:type="spellEnd"/>
+      <w:r>
+        <w:t xml:space="preserve"> operations</w:t>
       </w:r>
     </w:p>
     <w:p>
@@ -3410,8 +3671,13 @@
           <w:numId w:val="13"/>
         </w:numPr>
       </w:pPr>
-      <w:r>
-        <w:t>Seemless scalability</w:t>
+      <w:proofErr w:type="spellStart"/>
+      <w:r>
+        <w:t>Seemless</w:t>
+      </w:r>
+      <w:proofErr w:type="spellEnd"/>
+      <w:r>
+        <w:t xml:space="preserve"> scalability</w:t>
       </w:r>
     </w:p>
     <w:p>
@@ -3670,8 +3936,13 @@
           <w:numId w:val="14"/>
         </w:numPr>
       </w:pPr>
-      <w:r>
-        <w:t>SANtricity System Manager</w:t>
+      <w:proofErr w:type="spellStart"/>
+      <w:r>
+        <w:t>SANtricity</w:t>
+      </w:r>
+      <w:proofErr w:type="spellEnd"/>
+      <w:r>
+        <w:t xml:space="preserve"> System Manager</w:t>
       </w:r>
     </w:p>
     <w:p>
@@ -3728,11 +3999,19 @@
           <w:b/>
         </w:rPr>
       </w:pPr>
-      <w:r>
-        <w:rPr>
-          <w:b/>
-        </w:rPr>
-        <w:t>SolidFire Systems</w:t>
+      <w:proofErr w:type="spellStart"/>
+      <w:r>
+        <w:rPr>
+          <w:b/>
+        </w:rPr>
+        <w:t>SolidFire</w:t>
+      </w:r>
+      <w:proofErr w:type="spellEnd"/>
+      <w:r>
+        <w:rPr>
+          <w:b/>
+        </w:rPr>
+        <w:t xml:space="preserve"> Systems</w:t>
       </w:r>
     </w:p>
     <w:p>
@@ -3815,9 +4094,11 @@
           <w:numId w:val="15"/>
         </w:numPr>
       </w:pPr>
+      <w:proofErr w:type="spellStart"/>
       <w:r>
         <w:t>SolidFire</w:t>
       </w:r>
+      <w:proofErr w:type="spellEnd"/>
     </w:p>
     <w:p>
       <w:pPr>
@@ -3960,10 +4241,12 @@
           <w:numId w:val="16"/>
         </w:numPr>
       </w:pPr>
+      <w:proofErr w:type="spellStart"/>
       <w:r>
         <w:lastRenderedPageBreak/>
         <w:t>FlexPod</w:t>
       </w:r>
+      <w:proofErr w:type="spellEnd"/>
     </w:p>
     <w:p>
       <w:pPr>
@@ -3998,7 +4281,15 @@
         </w:numPr>
       </w:pPr>
       <w:r>
-        <w:t>Supported by NetApp/Ciscio support desk</w:t>
+        <w:t>Supported by NetApp/</w:t>
+      </w:r>
+      <w:proofErr w:type="spellStart"/>
+      <w:r>
+        <w:t>Ciscio</w:t>
+      </w:r>
+      <w:proofErr w:type="spellEnd"/>
+      <w:r>
+        <w:t xml:space="preserve"> support desk</w:t>
       </w:r>
     </w:p>
     <w:p>
@@ -4021,11 +4312,19 @@
           <w:numId w:val="16"/>
         </w:numPr>
       </w:pPr>
-      <w:r>
-        <w:rPr>
-          <w:b/>
-        </w:rPr>
-        <w:t>FlexPod Express</w:t>
+      <w:proofErr w:type="spellStart"/>
+      <w:r>
+        <w:rPr>
+          <w:b/>
+        </w:rPr>
+        <w:t>FlexPod</w:t>
+      </w:r>
+      <w:proofErr w:type="spellEnd"/>
+      <w:r>
+        <w:rPr>
+          <w:b/>
+        </w:rPr>
+        <w:t xml:space="preserve"> Express</w:t>
       </w:r>
       <w:r>
         <w:t xml:space="preserve"> – remote office or branch office</w:t>
@@ -4039,15 +4338,28 @@
           <w:numId w:val="16"/>
         </w:numPr>
       </w:pPr>
-      <w:r>
-        <w:rPr>
-          <w:b/>
-        </w:rPr>
-        <w:t>FlexPod Datacenter</w:t>
-      </w:r>
-      <w:r>
-        <w:t xml:space="preserve"> – enterprise applications/Vdi</w:t>
-      </w:r>
+      <w:proofErr w:type="spellStart"/>
+      <w:r>
+        <w:rPr>
+          <w:b/>
+        </w:rPr>
+        <w:t>FlexPod</w:t>
+      </w:r>
+      <w:proofErr w:type="spellEnd"/>
+      <w:r>
+        <w:rPr>
+          <w:b/>
+        </w:rPr>
+        <w:t xml:space="preserve"> Datacenter</w:t>
+      </w:r>
+      <w:r>
+        <w:t xml:space="preserve"> – enterprise applications/</w:t>
+      </w:r>
+      <w:proofErr w:type="spellStart"/>
+      <w:r>
+        <w:t>Vdi</w:t>
+      </w:r>
+      <w:proofErr w:type="spellEnd"/>
     </w:p>
     <w:p>
       <w:pPr>
@@ -4057,11 +4369,19 @@
           <w:numId w:val="16"/>
         </w:numPr>
       </w:pPr>
-      <w:r>
-        <w:rPr>
-          <w:b/>
-        </w:rPr>
-        <w:t>FlexPod Select</w:t>
+      <w:proofErr w:type="spellStart"/>
+      <w:r>
+        <w:rPr>
+          <w:b/>
+        </w:rPr>
+        <w:t>FlexPod</w:t>
+      </w:r>
+      <w:proofErr w:type="spellEnd"/>
+      <w:r>
+        <w:rPr>
+          <w:b/>
+        </w:rPr>
+        <w:t xml:space="preserve"> Select</w:t>
       </w:r>
       <w:r>
         <w:t xml:space="preserve"> – Big Data and Analytics</w:t>
@@ -4075,11 +4395,19 @@
           <w:numId w:val="16"/>
         </w:numPr>
       </w:pPr>
-      <w:r>
-        <w:rPr>
-          <w:b/>
-        </w:rPr>
-        <w:t>FlexPod SF</w:t>
+      <w:proofErr w:type="spellStart"/>
+      <w:r>
+        <w:rPr>
+          <w:b/>
+        </w:rPr>
+        <w:t>FlexPod</w:t>
+      </w:r>
+      <w:proofErr w:type="spellEnd"/>
+      <w:r>
+        <w:rPr>
+          <w:b/>
+        </w:rPr>
+        <w:t xml:space="preserve"> SF</w:t>
       </w:r>
       <w:r>
         <w:t xml:space="preserve"> – Next gen DC</w:t>
@@ -4154,8 +4482,13 @@
           <w:numId w:val="16"/>
         </w:numPr>
       </w:pPr>
-      <w:r>
-        <w:t xml:space="preserve">SolidFire is the pick for HCI. </w:t>
+      <w:proofErr w:type="spellStart"/>
+      <w:r>
+        <w:t>SolidFire</w:t>
+      </w:r>
+      <w:proofErr w:type="spellEnd"/>
+      <w:r>
+        <w:t xml:space="preserve"> is the pick for HCI. </w:t>
       </w:r>
     </w:p>
     <w:p>
@@ -4200,11 +4533,19 @@
           <w:b/>
         </w:rPr>
       </w:pPr>
-      <w:r>
-        <w:rPr>
-          <w:b/>
-        </w:rPr>
-        <w:t>FlexArray Storage Virtualization Software</w:t>
+      <w:proofErr w:type="spellStart"/>
+      <w:r>
+        <w:rPr>
+          <w:b/>
+        </w:rPr>
+        <w:t>FlexArray</w:t>
+      </w:r>
+      <w:proofErr w:type="spellEnd"/>
+      <w:r>
+        <w:rPr>
+          <w:b/>
+        </w:rPr>
+        <w:t xml:space="preserve"> Storage Virtualization Software</w:t>
       </w:r>
     </w:p>
     <w:p>
@@ -4357,8 +4698,13 @@
           <w:numId w:val="17"/>
         </w:numPr>
       </w:pPr>
-      <w:r>
-        <w:t>OnCommand Insight</w:t>
+      <w:proofErr w:type="spellStart"/>
+      <w:r>
+        <w:t>OnCommand</w:t>
+      </w:r>
+      <w:proofErr w:type="spellEnd"/>
+      <w:r>
+        <w:t xml:space="preserve"> Insight</w:t>
       </w:r>
     </w:p>
     <w:p>
@@ -4369,8 +4715,13 @@
           <w:numId w:val="17"/>
         </w:numPr>
       </w:pPr>
-      <w:r>
-        <w:t>OnCommand Cloud Manager</w:t>
+      <w:proofErr w:type="spellStart"/>
+      <w:r>
+        <w:t>OnCommand</w:t>
+      </w:r>
+      <w:proofErr w:type="spellEnd"/>
+      <w:r>
+        <w:t xml:space="preserve"> Cloud Manager</w:t>
       </w:r>
     </w:p>
     <w:p>
@@ -4382,8 +4733,13 @@
         </w:numPr>
       </w:pPr>
       <w:r>
-        <w:t>Multiprotocol support, snapshot, provisioning, deduplication, etc</w:t>
-      </w:r>
+        <w:t xml:space="preserve">Multiprotocol support, snapshot, provisioning, deduplication, </w:t>
+      </w:r>
+      <w:proofErr w:type="spellStart"/>
+      <w:r>
+        <w:t>etc</w:t>
+      </w:r>
+      <w:proofErr w:type="spellEnd"/>
     </w:p>
     <w:p>
       <w:pPr>
@@ -4471,9 +4827,11 @@
           <w:b/>
         </w:rPr>
       </w:pPr>
+      <w:proofErr w:type="spellStart"/>
       <w:r>
         <w:t>AltaVault</w:t>
       </w:r>
+      <w:proofErr w:type="spellEnd"/>
     </w:p>
     <w:p>
       <w:pPr>
@@ -4516,8 +4874,13 @@
           <w:b/>
         </w:rPr>
       </w:pPr>
-      <w:r>
-        <w:t>Perserve investments in existing infrastructure</w:t>
+      <w:proofErr w:type="spellStart"/>
+      <w:r>
+        <w:t>Perserve</w:t>
+      </w:r>
+      <w:proofErr w:type="spellEnd"/>
+      <w:r>
+        <w:t xml:space="preserve"> investments in existing infrastructure</w:t>
       </w:r>
     </w:p>
     <w:p>
@@ -4531,10 +4894,20 @@
           <w:b/>
         </w:rPr>
       </w:pPr>
+      <w:proofErr w:type="spellStart"/>
       <w:r>
         <w:lastRenderedPageBreak/>
-        <w:t>StorageGRID Webscale</w:t>
-      </w:r>
+        <w:t>StorageGRID</w:t>
+      </w:r>
+      <w:proofErr w:type="spellEnd"/>
+      <w:r>
+        <w:t xml:space="preserve"> </w:t>
+      </w:r>
+      <w:proofErr w:type="spellStart"/>
+      <w:r>
+        <w:t>Webscale</w:t>
+      </w:r>
+      <w:proofErr w:type="spellEnd"/>
     </w:p>
     <w:p>
       <w:pPr>
@@ -4593,8 +4966,13 @@
         </w:rPr>
       </w:pPr>
       <w:r>
-        <w:t>Manages data based on cost, security, etc</w:t>
-      </w:r>
+        <w:t xml:space="preserve">Manages data based on cost, security, </w:t>
+      </w:r>
+      <w:proofErr w:type="spellStart"/>
+      <w:r>
+        <w:t>etc</w:t>
+      </w:r>
+      <w:proofErr w:type="spellEnd"/>
     </w:p>
     <w:p>
       <w:pPr>
@@ -5160,7 +5538,15 @@
         </w:rPr>
       </w:pPr>
       <w:r>
-        <w:t>More than 2 nodes requires a switch</w:t>
+        <w:t xml:space="preserve">More than 2 nodes </w:t>
+      </w:r>
+      <w:proofErr w:type="gramStart"/>
+      <w:r>
+        <w:t>requires</w:t>
+      </w:r>
+      <w:proofErr w:type="gramEnd"/>
+      <w:r>
+        <w:t xml:space="preserve"> a switch</w:t>
       </w:r>
     </w:p>
     <w:p>
@@ -5292,7 +5678,15 @@
         <w:t xml:space="preserve"> network access point to a node in the cluster. Can be associated with a physical port.</w:t>
       </w:r>
       <w:r>
-        <w:t xml:space="preserve"> Wwpn (Worldwide port name)</w:t>
+        <w:t xml:space="preserve"> </w:t>
+      </w:r>
+      <w:proofErr w:type="spellStart"/>
+      <w:r>
+        <w:t>Wwpn</w:t>
+      </w:r>
+      <w:proofErr w:type="spellEnd"/>
+      <w:r>
+        <w:t xml:space="preserve"> (Worldwide port name)</w:t>
       </w:r>
     </w:p>
     <w:p>
@@ -5379,7 +5773,15 @@
         <w:t xml:space="preserve"> Can change assignment. Show up as spare disks or hot spares.</w:t>
       </w:r>
       <w:r>
-        <w:t xml:space="preserve"> Disks should also be the same type an speed in a raid group</w:t>
+        <w:t xml:space="preserve"> Disks should also be the same type </w:t>
+      </w:r>
+      <w:proofErr w:type="gramStart"/>
+      <w:r>
+        <w:t>an</w:t>
+      </w:r>
+      <w:proofErr w:type="gramEnd"/>
+      <w:r>
+        <w:t xml:space="preserve"> speed in a raid group</w:t>
       </w:r>
     </w:p>
     <w:p>
@@ -5439,8 +5841,13 @@
         <w:t xml:space="preserve">SSD – </w:t>
       </w:r>
       <w:r>
-        <w:t>for ultra performance</w:t>
-      </w:r>
+        <w:t xml:space="preserve">for </w:t>
+      </w:r>
+      <w:proofErr w:type="spellStart"/>
+      <w:r>
+        <w:t>ultra performance</w:t>
+      </w:r>
+      <w:proofErr w:type="spellEnd"/>
     </w:p>
     <w:p>
       <w:pPr>
@@ -5496,7 +5903,15 @@
         <w:t xml:space="preserve">appears </w:t>
       </w:r>
       <w:r>
-        <w:t>when flexArray presents an array LUN to ONTAP</w:t>
+        <w:t xml:space="preserve">when </w:t>
+      </w:r>
+      <w:proofErr w:type="spellStart"/>
+      <w:r>
+        <w:t>flexArray</w:t>
+      </w:r>
+      <w:proofErr w:type="spellEnd"/>
+      <w:r>
+        <w:t xml:space="preserve"> presents an array LUN to ONTAP</w:t>
       </w:r>
     </w:p>
     <w:p>
@@ -5523,7 +5938,15 @@
         </w:numPr>
       </w:pPr>
       <w:r>
-        <w:t>Array LUNS are presented to ONTAP using FlexArray storage virtualization</w:t>
+        <w:t xml:space="preserve">Array LUNS are presented to ONTAP using </w:t>
+      </w:r>
+      <w:proofErr w:type="spellStart"/>
+      <w:r>
+        <w:t>FlexArray</w:t>
+      </w:r>
+      <w:proofErr w:type="spellEnd"/>
+      <w:r>
+        <w:t xml:space="preserve"> storage virtualization</w:t>
       </w:r>
     </w:p>
     <w:p>
@@ -5547,8 +5970,13 @@
         </w:numPr>
       </w:pPr>
       <w:r>
-        <w:t>Uses RAID 0 in an aggregate. Can contain only other Array LUNS in the arregrate</w:t>
-      </w:r>
+        <w:t xml:space="preserve">Uses RAID 0 in an aggregate. Can contain only other Array LUNS in the </w:t>
+      </w:r>
+      <w:proofErr w:type="spellStart"/>
+      <w:r>
+        <w:t>arregrate</w:t>
+      </w:r>
+      <w:proofErr w:type="spellEnd"/>
     </w:p>
     <w:p>
       <w:pPr>
@@ -5835,11 +6263,19 @@
           <w:b/>
         </w:rPr>
       </w:pPr>
-      <w:r>
-        <w:rPr>
-          <w:b/>
-        </w:rPr>
-        <w:t xml:space="preserve">Qtree – </w:t>
+      <w:proofErr w:type="spellStart"/>
+      <w:r>
+        <w:rPr>
+          <w:b/>
+        </w:rPr>
+        <w:t>Qtree</w:t>
+      </w:r>
+      <w:proofErr w:type="spellEnd"/>
+      <w:r>
+        <w:rPr>
+          <w:b/>
+        </w:rPr>
+        <w:t xml:space="preserve"> – </w:t>
       </w:r>
       <w:r>
         <w:t>partitions</w:t>
@@ -5946,6 +6382,7 @@
           <w:numId w:val="19"/>
         </w:numPr>
       </w:pPr>
+      <w:proofErr w:type="spellStart"/>
       <w:r>
         <w:t>F</w:t>
       </w:r>
@@ -5955,6 +6392,7 @@
         </w:rPr>
         <w:t>lexGroup</w:t>
       </w:r>
+      <w:proofErr w:type="spellEnd"/>
       <w:r>
         <w:t xml:space="preserve"> – scale-out NAS container constructed from a group of FlexVol volumes which are called</w:t>
       </w:r>
@@ -6004,8 +6442,13 @@
         <w:t>Infinite Volumes</w:t>
       </w:r>
       <w:r>
-        <w:t xml:space="preserve"> – appears as one scalable volume which can store up to 10 PB. Contains dozens of consitutents</w:t>
-      </w:r>
+        <w:t xml:space="preserve"> – appears as one scalable volume which can store up to 10 PB. Contains dozens of </w:t>
+      </w:r>
+      <w:proofErr w:type="spellStart"/>
+      <w:r>
+        <w:t>consitutents</w:t>
+      </w:r>
+      <w:proofErr w:type="spellEnd"/>
     </w:p>
     <w:p>
       <w:pPr>
@@ -6091,7 +6534,15 @@
         <w:t xml:space="preserve"> – cluster that runs on a standalone node</w:t>
       </w:r>
       <w:r>
-        <w:t>. Good for data protection for a remote office. Can’t used HA, storage failover or multimode operations</w:t>
+        <w:t xml:space="preserve">. Good for data protection for a remote office. Can’t </w:t>
+      </w:r>
+      <w:proofErr w:type="spellStart"/>
+      <w:r>
+        <w:t>used</w:t>
+      </w:r>
+      <w:proofErr w:type="spellEnd"/>
+      <w:r>
+        <w:t xml:space="preserve"> HA, storage failover or multimode operations</w:t>
       </w:r>
     </w:p>
     <w:p>
@@ -6120,8 +6571,13 @@
           <w:numId w:val="19"/>
         </w:numPr>
       </w:pPr>
-      <w:r>
-        <w:t>Multinode Switched</w:t>
+      <w:proofErr w:type="spellStart"/>
+      <w:r>
+        <w:t>Multinode</w:t>
+      </w:r>
+      <w:proofErr w:type="spellEnd"/>
+      <w:r>
+        <w:t xml:space="preserve"> Switched</w:t>
       </w:r>
     </w:p>
     <w:p>
@@ -6239,7 +6695,15 @@
         </w:numPr>
       </w:pPr>
       <w:r>
-        <w:t>Can use CLI or OnCommand System Manager</w:t>
+        <w:t xml:space="preserve">Can use CLI or </w:t>
+      </w:r>
+      <w:proofErr w:type="spellStart"/>
+      <w:r>
+        <w:t>OnCommand</w:t>
+      </w:r>
+      <w:proofErr w:type="spellEnd"/>
+      <w:r>
+        <w:t xml:space="preserve"> System Manager</w:t>
       </w:r>
       <w:r>
         <w:t>. Use a setup worksheet to remember what you configurated</w:t>
@@ -6265,8 +6729,13 @@
           <w:numId w:val="19"/>
         </w:numPr>
       </w:pPr>
-      <w:r>
-        <w:t>OnCommand System Manager – visual representation of available resources</w:t>
+      <w:proofErr w:type="spellStart"/>
+      <w:r>
+        <w:t>OnCommand</w:t>
+      </w:r>
+      <w:proofErr w:type="spellEnd"/>
+      <w:r>
+        <w:t xml:space="preserve"> System Manager – visual representation of available resources</w:t>
       </w:r>
     </w:p>
     <w:p>
@@ -6299,14 +6768,24 @@
         </w:numPr>
       </w:pPr>
       <w:r>
-        <w:t xml:space="preserve">Stores metadata in inodes. </w:t>
-      </w:r>
+        <w:t xml:space="preserve">Stores metadata in </w:t>
+      </w:r>
+      <w:proofErr w:type="spellStart"/>
+      <w:r>
+        <w:t>inodes</w:t>
+      </w:r>
+      <w:proofErr w:type="spellEnd"/>
+      <w:r>
+        <w:t xml:space="preserve">. </w:t>
+      </w:r>
+      <w:proofErr w:type="spellStart"/>
       <w:r>
         <w:rPr>
           <w:b/>
         </w:rPr>
         <w:t>Inodes</w:t>
       </w:r>
+      <w:proofErr w:type="spellEnd"/>
       <w:r>
         <w:t xml:space="preserve"> – are pointers to the blocks on disks that hold the data. </w:t>
       </w:r>
@@ -6383,7 +6862,15 @@
         <w:t>Write request goes through the NIC or HBA</w:t>
       </w:r>
       <w:r>
-        <w:t>. Also indirect write operation</w:t>
+        <w:t xml:space="preserve">. </w:t>
+      </w:r>
+      <w:proofErr w:type="gramStart"/>
+      <w:r>
+        <w:t>Also</w:t>
+      </w:r>
+      <w:proofErr w:type="gramEnd"/>
+      <w:r>
+        <w:t xml:space="preserve"> indirect write operation</w:t>
       </w:r>
     </w:p>
     <w:p>
@@ -6502,7 +6989,15 @@
         <w:t>ster management LIF is configured to failover to any node in the cluster.</w:t>
       </w:r>
       <w:r>
-        <w:t xml:space="preserve"> SVM’s are displayed as vservers in the CLI</w:t>
+        <w:t xml:space="preserve"> SVM’s are displayed as </w:t>
+      </w:r>
+      <w:proofErr w:type="spellStart"/>
+      <w:r>
+        <w:t>vservers</w:t>
+      </w:r>
+      <w:proofErr w:type="spellEnd"/>
+      <w:r>
+        <w:t xml:space="preserve"> in the CLI</w:t>
       </w:r>
     </w:p>
     <w:p>
@@ -6582,11 +7077,19 @@
           <w:numId w:val="20"/>
         </w:numPr>
       </w:pPr>
-      <w:r>
-        <w:rPr>
-          <w:b/>
-        </w:rPr>
-        <w:t xml:space="preserve">Clustershell </w:t>
+      <w:proofErr w:type="spellStart"/>
+      <w:r>
+        <w:rPr>
+          <w:b/>
+        </w:rPr>
+        <w:t>Clustershell</w:t>
+      </w:r>
+      <w:proofErr w:type="spellEnd"/>
+      <w:r>
+        <w:rPr>
+          <w:b/>
+        </w:rPr>
+        <w:t xml:space="preserve"> </w:t>
       </w:r>
       <w:r>
         <w:t>–</w:t>
@@ -6647,7 +7150,15 @@
       </w:pPr>
       <w:r>
         <w:lastRenderedPageBreak/>
-        <w:t>User accounts have to be specified how they can be accessed – HTTP, ONTAPI, SSH, Console, Service Processor.</w:t>
+        <w:t xml:space="preserve">User accounts </w:t>
+      </w:r>
+      <w:proofErr w:type="gramStart"/>
+      <w:r>
+        <w:t>have to</w:t>
+      </w:r>
+      <w:proofErr w:type="gramEnd"/>
+      <w:r>
+        <w:t xml:space="preserve"> be specified how they can be accessed – HTTP, ONTAPI, SSH, Console, Service Processor.</w:t>
       </w:r>
     </w:p>
     <w:p>
@@ -6682,8 +7193,13 @@
           <w:numId w:val="20"/>
         </w:numPr>
       </w:pPr>
-      <w:r>
-        <w:t xml:space="preserve">Autosupport </w:t>
+      <w:proofErr w:type="spellStart"/>
+      <w:r>
+        <w:t>Autosupport</w:t>
+      </w:r>
+      <w:proofErr w:type="spellEnd"/>
+      <w:r>
+        <w:t xml:space="preserve"> </w:t>
       </w:r>
     </w:p>
     <w:p>
@@ -6734,10 +7250,58 @@
         <w:t>SVM’s can have their own roles</w:t>
       </w:r>
       <w:r>
-        <w:t>: vsadmin (super user), vsadmin-volume, vsadmin-protocol, vsadmin-backup, vsadmin-read-only</w:t>
-      </w:r>
-      <w:r>
-        <w:t>. User accounts have to be done for each application.</w:t>
+        <w:t xml:space="preserve">: </w:t>
+      </w:r>
+      <w:proofErr w:type="spellStart"/>
+      <w:r>
+        <w:t>vsadmin</w:t>
+      </w:r>
+      <w:proofErr w:type="spellEnd"/>
+      <w:r>
+        <w:t xml:space="preserve"> (super user), </w:t>
+      </w:r>
+      <w:proofErr w:type="spellStart"/>
+      <w:r>
+        <w:t>vsadmin</w:t>
+      </w:r>
+      <w:proofErr w:type="spellEnd"/>
+      <w:r>
+        <w:t xml:space="preserve">-volume, </w:t>
+      </w:r>
+      <w:proofErr w:type="spellStart"/>
+      <w:r>
+        <w:t>vsadmin</w:t>
+      </w:r>
+      <w:proofErr w:type="spellEnd"/>
+      <w:r>
+        <w:t xml:space="preserve">-protocol, </w:t>
+      </w:r>
+      <w:proofErr w:type="spellStart"/>
+      <w:r>
+        <w:t>vsadmin</w:t>
+      </w:r>
+      <w:proofErr w:type="spellEnd"/>
+      <w:r>
+        <w:t xml:space="preserve">-backup, </w:t>
+      </w:r>
+      <w:proofErr w:type="spellStart"/>
+      <w:r>
+        <w:t>vsadmin</w:t>
+      </w:r>
+      <w:proofErr w:type="spellEnd"/>
+      <w:r>
+        <w:t>-read-only</w:t>
+      </w:r>
+      <w:r>
+        <w:t xml:space="preserve">. User accounts </w:t>
+      </w:r>
+      <w:proofErr w:type="gramStart"/>
+      <w:r>
+        <w:t>have to</w:t>
+      </w:r>
+      <w:proofErr w:type="gramEnd"/>
+      <w:r>
+        <w:t xml:space="preserve"> be done for each application.</w:t>
       </w:r>
     </w:p>
     <w:p>
@@ -6791,8 +7355,13 @@
         <w:t xml:space="preserve"> schedules are recurring</w:t>
       </w:r>
       <w:r>
-        <w:t>. Jobs are asyncronous</w:t>
-      </w:r>
+        <w:t xml:space="preserve">. Jobs are </w:t>
+      </w:r>
+      <w:proofErr w:type="spellStart"/>
+      <w:r>
+        <w:t>asyncronous</w:t>
+      </w:r>
+      <w:proofErr w:type="spellEnd"/>
     </w:p>
     <w:p>
       <w:pPr>
@@ -6838,14 +7407,30 @@
           <w:numId w:val="20"/>
         </w:numPr>
       </w:pPr>
-      <w:r>
-        <w:rPr>
-          <w:b/>
-        </w:rPr>
-        <w:t xml:space="preserve">Autosupport </w:t>
-      </w:r>
-      <w:r>
-        <w:t>– integrated monitoring and reporting technology. Checks health of netapp systems</w:t>
+      <w:proofErr w:type="spellStart"/>
+      <w:r>
+        <w:rPr>
+          <w:b/>
+        </w:rPr>
+        <w:t>Autosupport</w:t>
+      </w:r>
+      <w:proofErr w:type="spellEnd"/>
+      <w:r>
+        <w:rPr>
+          <w:b/>
+        </w:rPr>
+        <w:t xml:space="preserve"> </w:t>
+      </w:r>
+      <w:r>
+        <w:t xml:space="preserve">– integrated monitoring and reporting technology. Checks health of </w:t>
+      </w:r>
+      <w:proofErr w:type="spellStart"/>
+      <w:r>
+        <w:t>netapp</w:t>
+      </w:r>
+      <w:proofErr w:type="spellEnd"/>
+      <w:r>
+        <w:t xml:space="preserve"> systems</w:t>
       </w:r>
     </w:p>
     <w:p>
@@ -6929,8 +7514,13 @@
         </w:rPr>
       </w:pPr>
       <w:r>
-        <w:t>Converged network – uses a UTA (Unified Target Adapter) port which supports NFS, CIFS, iSCSI, and FCoE</w:t>
-      </w:r>
+        <w:t xml:space="preserve">Converged network – uses a UTA (Unified Target Adapter) port which supports NFS, CIFS, iSCSI, and </w:t>
+      </w:r>
+      <w:proofErr w:type="spellStart"/>
+      <w:r>
+        <w:t>FCoE</w:t>
+      </w:r>
+      <w:proofErr w:type="spellEnd"/>
     </w:p>
     <w:p>
       <w:pPr>
@@ -7114,12 +7704,14 @@
           <w:b/>
         </w:rPr>
       </w:pPr>
+      <w:proofErr w:type="spellStart"/>
       <w:r>
         <w:rPr>
           <w:b/>
         </w:rPr>
         <w:t>Vlan’s</w:t>
       </w:r>
+      <w:proofErr w:type="spellEnd"/>
       <w:r>
         <w:t xml:space="preserve"> allow for segmentation with different broadcast domains</w:t>
       </w:r>
@@ -7138,12 +7730,14 @@
           <w:b/>
         </w:rPr>
       </w:pPr>
+      <w:proofErr w:type="spellStart"/>
       <w:r>
         <w:rPr>
           <w:b/>
         </w:rPr>
         <w:t>IPspace</w:t>
       </w:r>
+      <w:proofErr w:type="spellEnd"/>
       <w:r>
         <w:t xml:space="preserve"> is a logical container for SVM, Broadcast domain, and Subnet</w:t>
       </w:r>
@@ -7151,7 +7745,15 @@
         <w:t>. Separates client traffic. Each SVM has their own routing tables.</w:t>
       </w:r>
       <w:r>
-        <w:t xml:space="preserve"> Cluster IPspace is not shown.</w:t>
+        <w:t xml:space="preserve"> Cluster </w:t>
+      </w:r>
+      <w:proofErr w:type="spellStart"/>
+      <w:r>
+        <w:t>IPspace</w:t>
+      </w:r>
+      <w:proofErr w:type="spellEnd"/>
+      <w:r>
+        <w:t xml:space="preserve"> is not shown.</w:t>
       </w:r>
     </w:p>
     <w:p>
@@ -7187,7 +7789,15 @@
         <w:t>. Cluster broadcast is not shown.</w:t>
       </w:r>
       <w:r>
-        <w:t xml:space="preserve"> Contain ports, vlans, interface</w:t>
+        <w:t xml:space="preserve"> Contain ports, </w:t>
+      </w:r>
+      <w:proofErr w:type="spellStart"/>
+      <w:r>
+        <w:t>vlans</w:t>
+      </w:r>
+      <w:proofErr w:type="spellEnd"/>
+      <w:r>
+        <w:t>, interface</w:t>
       </w:r>
     </w:p>
     <w:p>
@@ -7488,7 +8098,15 @@
         <w:t>Storage Failover Partner Only</w:t>
       </w:r>
       <w:r>
-        <w:t xml:space="preserve"> – only ports in the failover group that are on the LIF’s home node and it’s HA partner node.</w:t>
+        <w:t xml:space="preserve"> – only ports in the failover group that are on the LIF’s home node and </w:t>
+      </w:r>
+      <w:proofErr w:type="gramStart"/>
+      <w:r>
+        <w:t>it’s</w:t>
+      </w:r>
+      <w:proofErr w:type="gramEnd"/>
+      <w:r>
+        <w:t xml:space="preserve"> HA partner node.</w:t>
       </w:r>
     </w:p>
     <w:p>
@@ -7517,12 +8135,14 @@
           <w:numId w:val="22"/>
         </w:numPr>
       </w:pPr>
+      <w:proofErr w:type="spellStart"/>
       <w:r>
         <w:rPr>
           <w:b/>
         </w:rPr>
         <w:t>Intercluster</w:t>
       </w:r>
+      <w:proofErr w:type="spellEnd"/>
       <w:r>
         <w:t xml:space="preserve"> – cross-cluster communication. Scoped to a specific node.</w:t>
       </w:r>
@@ -7542,8 +8162,13 @@
         <w:t>Node Management</w:t>
       </w:r>
       <w:r>
-        <w:t xml:space="preserve"> – dedicated interface for managing a particular node</w:t>
-      </w:r>
+        <w:t xml:space="preserve"> – dedicated interface for managing a </w:t>
+      </w:r>
+      <w:proofErr w:type="gramStart"/>
+      <w:r>
+        <w:t>particular node</w:t>
+      </w:r>
+      <w:proofErr w:type="gramEnd"/>
     </w:p>
     <w:p/>
     <w:p>
@@ -7755,8 +8380,13 @@
       </w:pPr>
       <w:r>
         <w:lastRenderedPageBreak/>
-        <w:t>Can’t move LIFs and volumes between SVM nondisruptively</w:t>
-      </w:r>
+        <w:t xml:space="preserve">Can’t move LIFs and volumes between SVM </w:t>
+      </w:r>
+      <w:proofErr w:type="spellStart"/>
+      <w:r>
+        <w:t>nondisruptively</w:t>
+      </w:r>
+      <w:proofErr w:type="spellEnd"/>
     </w:p>
     <w:p>
       <w:pPr>
@@ -7905,7 +8535,15 @@
         </w:rPr>
       </w:pPr>
       <w:r>
-        <w:t>Creates pointers in time that are copied. No data is moved. iNode’s are repositioned.</w:t>
+        <w:t xml:space="preserve">Creates pointers in time that are copied. No data is moved. </w:t>
+      </w:r>
+      <w:proofErr w:type="spellStart"/>
+      <w:r>
+        <w:t>iNode’s</w:t>
+      </w:r>
+      <w:proofErr w:type="spellEnd"/>
+      <w:r>
+        <w:t xml:space="preserve"> are repositioned.</w:t>
       </w:r>
     </w:p>
     <w:p>
@@ -7937,12 +8575,14 @@
           <w:b/>
         </w:rPr>
       </w:pPr>
+      <w:proofErr w:type="spellStart"/>
       <w:r>
         <w:rPr>
           <w:b/>
         </w:rPr>
         <w:t>SnapRestore</w:t>
       </w:r>
+      <w:proofErr w:type="spellEnd"/>
       <w:r>
         <w:t xml:space="preserve"> – moves pointers from the good snapshot to the file system</w:t>
       </w:r>
@@ -7998,7 +8638,15 @@
         </w:rPr>
       </w:pPr>
       <w:r>
-        <w:t>Performs cross-volume sharing for volumes belonging to the same aggregate. Doesn’t support FlashPool or HDD</w:t>
+        <w:t xml:space="preserve">Performs cross-volume sharing for volumes belonging to the same aggregate. Doesn’t support </w:t>
+      </w:r>
+      <w:proofErr w:type="spellStart"/>
+      <w:r>
+        <w:t>FlashPool</w:t>
+      </w:r>
+      <w:proofErr w:type="spellEnd"/>
+      <w:r>
+        <w:t xml:space="preserve"> or HDD</w:t>
       </w:r>
     </w:p>
     <w:p>
@@ -8124,7 +8772,15 @@
         </w:rPr>
       </w:pPr>
       <w:r>
-        <w:t>Policy can be setup for Flashpool or HDD</w:t>
+        <w:t xml:space="preserve">Policy can be setup for </w:t>
+      </w:r>
+      <w:proofErr w:type="spellStart"/>
+      <w:r>
+        <w:t>Flashpool</w:t>
+      </w:r>
+      <w:proofErr w:type="spellEnd"/>
+      <w:r>
+        <w:t xml:space="preserve"> or HDD</w:t>
       </w:r>
     </w:p>
     <w:p>
@@ -8153,12 +8809,14 @@
           <w:b/>
         </w:rPr>
       </w:pPr>
+      <w:proofErr w:type="spellStart"/>
       <w:r>
         <w:rPr>
           <w:b/>
         </w:rPr>
         <w:t>FlexClone</w:t>
       </w:r>
+      <w:proofErr w:type="spellEnd"/>
       <w:r>
         <w:t xml:space="preserve"> -</w:t>
       </w:r>
@@ -8166,7 +8824,15 @@
         <w:t xml:space="preserve"> can take copies of FlexVol volumes.</w:t>
       </w:r>
       <w:r>
-        <w:t xml:space="preserve"> FlexClone can be split up from the primary.</w:t>
+        <w:t xml:space="preserve"> </w:t>
+      </w:r>
+      <w:proofErr w:type="spellStart"/>
+      <w:r>
+        <w:t>FlexClone</w:t>
+      </w:r>
+      <w:proofErr w:type="spellEnd"/>
+      <w:r>
+        <w:t xml:space="preserve"> can be split up from the primary.</w:t>
       </w:r>
     </w:p>
     <w:p>
@@ -8420,8 +9086,21 @@
           <w:numId w:val="24"/>
         </w:numPr>
       </w:pPr>
-      <w:r>
-        <w:t>Prefail-&gt;HotSpare-&gt;Copy-&gt;Fix or Fail</w:t>
+      <w:proofErr w:type="spellStart"/>
+      <w:r>
+        <w:t>Prefail</w:t>
+      </w:r>
+      <w:proofErr w:type="spellEnd"/>
+      <w:r>
+        <w:t>-&gt;</w:t>
+      </w:r>
+      <w:proofErr w:type="spellStart"/>
+      <w:r>
+        <w:t>HotSpare</w:t>
+      </w:r>
+      <w:proofErr w:type="spellEnd"/>
+      <w:r>
+        <w:t>-&gt;Copy-&gt;Fix or Fail</w:t>
       </w:r>
     </w:p>
     <w:p>
@@ -8545,8 +9224,13 @@
         </w:rPr>
         <w:t xml:space="preserve">Unix – </w:t>
       </w:r>
-      <w:r>
-        <w:t>unix clients that use NFS</w:t>
+      <w:proofErr w:type="spellStart"/>
+      <w:r>
+        <w:t>unix</w:t>
+      </w:r>
+      <w:proofErr w:type="spellEnd"/>
+      <w:r>
+        <w:t xml:space="preserve"> clients that use NFS</w:t>
       </w:r>
     </w:p>
     <w:p>
@@ -8636,7 +9320,15 @@
         <w:t xml:space="preserve">- </w:t>
       </w:r>
       <w:r>
-        <w:t>can be used when clients are allowed to change permissions</w:t>
+        <w:t xml:space="preserve">can be used when clients </w:t>
+      </w:r>
+      <w:proofErr w:type="gramStart"/>
+      <w:r>
+        <w:t>are allowed to</w:t>
+      </w:r>
+      <w:proofErr w:type="gramEnd"/>
+      <w:r>
+        <w:t xml:space="preserve"> change permissions</w:t>
       </w:r>
     </w:p>
     <w:p>
@@ -8731,12 +9423,14 @@
           <w:b/>
         </w:rPr>
       </w:pPr>
+      <w:proofErr w:type="spellStart"/>
       <w:r>
         <w:t>Q</w:t>
       </w:r>
       <w:r>
         <w:t>trees</w:t>
       </w:r>
+      <w:proofErr w:type="spellEnd"/>
     </w:p>
     <w:p>
       <w:pPr>
@@ -8783,7 +9477,15 @@
         </w:rPr>
       </w:pPr>
       <w:r>
-        <w:t>Exports vol to the client.</w:t>
+        <w:t xml:space="preserve">Exports </w:t>
+      </w:r>
+      <w:proofErr w:type="spellStart"/>
+      <w:r>
+        <w:t>vol</w:t>
+      </w:r>
+      <w:proofErr w:type="spellEnd"/>
+      <w:r>
+        <w:t xml:space="preserve"> to the client.</w:t>
       </w:r>
     </w:p>
     <w:p>
@@ -8797,8 +9499,13 @@
           <w:b/>
         </w:rPr>
       </w:pPr>
-      <w:r>
-        <w:t>Showmount -e 10.63.21.9</w:t>
+      <w:proofErr w:type="spellStart"/>
+      <w:r>
+        <w:t>Showmount</w:t>
+      </w:r>
+      <w:proofErr w:type="spellEnd"/>
+      <w:r>
+        <w:t xml:space="preserve"> -e 10.63.21.9</w:t>
       </w:r>
     </w:p>
     <w:p>
@@ -8988,7 +9695,15 @@
       </w:pPr>
       <w:r>
         <w:lastRenderedPageBreak/>
-        <w:t>Source file like name-service/unix-user</w:t>
+        <w:t>Source file like name-service/</w:t>
+      </w:r>
+      <w:proofErr w:type="spellStart"/>
+      <w:r>
+        <w:t>unix</w:t>
+      </w:r>
+      <w:proofErr w:type="spellEnd"/>
+      <w:r>
+        <w:t>-user</w:t>
       </w:r>
     </w:p>
     <w:p>
@@ -9152,14 +9867,30 @@
           <w:b/>
         </w:rPr>
       </w:pPr>
-      <w:r>
-        <w:rPr>
-          <w:b/>
-        </w:rPr>
-        <w:t>Ipc$</w:t>
-      </w:r>
-      <w:r>
-        <w:t xml:space="preserve"> - interprocess communication share communication between programs</w:t>
+      <w:proofErr w:type="spellStart"/>
+      <w:r>
+        <w:rPr>
+          <w:b/>
+        </w:rPr>
+        <w:t>Ipc</w:t>
+      </w:r>
+      <w:proofErr w:type="spellEnd"/>
+      <w:r>
+        <w:rPr>
+          <w:b/>
+        </w:rPr>
+        <w:t>$</w:t>
+      </w:r>
+      <w:r>
+        <w:t xml:space="preserve"> - </w:t>
+      </w:r>
+      <w:proofErr w:type="spellStart"/>
+      <w:r>
+        <w:t>interprocess</w:t>
+      </w:r>
+      <w:proofErr w:type="spellEnd"/>
+      <w:r>
+        <w:t xml:space="preserve"> communication share communication between programs</w:t>
       </w:r>
     </w:p>
     <w:p>
@@ -9541,11 +10272,21 @@
           <w:numId w:val="26"/>
         </w:numPr>
       </w:pPr>
+      <w:proofErr w:type="spellStart"/>
       <w:r>
         <w:t>FCoE</w:t>
       </w:r>
-      <w:r>
-        <w:t xml:space="preserve"> – carrys capsulated ISCSI commands</w:t>
+      <w:proofErr w:type="spellEnd"/>
+      <w:r>
+        <w:t xml:space="preserve"> – </w:t>
+      </w:r>
+      <w:proofErr w:type="spellStart"/>
+      <w:r>
+        <w:t>carrys</w:t>
+      </w:r>
+      <w:proofErr w:type="spellEnd"/>
+      <w:r>
+        <w:t xml:space="preserve"> capsulated ISCSI commands</w:t>
       </w:r>
     </w:p>
     <w:p>
@@ -9654,7 +10395,15 @@
       </w:pPr>
       <w:r>
         <w:lastRenderedPageBreak/>
-        <w:t>Iqn.1992-08.com.netapp:sn.a0123456789f:vs.1</w:t>
+        <w:t>Iqn.1992-08.com.netapp:</w:t>
+      </w:r>
+      <w:proofErr w:type="gramStart"/>
+      <w:r>
+        <w:t>sn.a</w:t>
+      </w:r>
+      <w:proofErr w:type="gramEnd"/>
+      <w:r>
+        <w:t>0123456789f:vs.1</w:t>
       </w:r>
     </w:p>
     <w:p>
@@ -9732,8 +10481,13 @@
         <w:t>Converged Network Adapter (CNA)</w:t>
       </w:r>
       <w:r>
-        <w:t xml:space="preserve"> – iSCSI, FCoE</w:t>
-      </w:r>
+        <w:t xml:space="preserve"> – iSCSI, </w:t>
+      </w:r>
+      <w:proofErr w:type="spellStart"/>
+      <w:r>
+        <w:t>FCoE</w:t>
+      </w:r>
+      <w:proofErr w:type="spellEnd"/>
     </w:p>
     <w:p>
       <w:pPr>
@@ -9744,8 +10498,13 @@
         </w:numPr>
       </w:pPr>
       <w:r>
-        <w:t>UTA2 supports FC or iSCSI, FCoE</w:t>
-      </w:r>
+        <w:t xml:space="preserve">UTA2 supports FC or iSCSI, </w:t>
+      </w:r>
+      <w:proofErr w:type="spellStart"/>
+      <w:r>
+        <w:t>FCoE</w:t>
+      </w:r>
+      <w:proofErr w:type="spellEnd"/>
     </w:p>
     <w:p>
       <w:pPr>
@@ -9813,7 +10572,15 @@
         <w:t>Commands:</w:t>
       </w:r>
       <w:r>
-        <w:t xml:space="preserve"> Contains an opp code from the initiator</w:t>
+        <w:t xml:space="preserve"> Contains an </w:t>
+      </w:r>
+      <w:proofErr w:type="spellStart"/>
+      <w:r>
+        <w:t>opp</w:t>
+      </w:r>
+      <w:proofErr w:type="spellEnd"/>
+      <w:r>
+        <w:t xml:space="preserve"> code from the initiator</w:t>
       </w:r>
     </w:p>
     <w:p>
@@ -10348,7 +11115,15 @@
         </w:numPr>
       </w:pPr>
       <w:r>
-        <w:t>NPIV (N_Port ID Virtualization), VSAN</w:t>
+        <w:t>NPIV (</w:t>
+      </w:r>
+      <w:proofErr w:type="spellStart"/>
+      <w:r>
+        <w:t>N_Port</w:t>
+      </w:r>
+      <w:proofErr w:type="spellEnd"/>
+      <w:r>
+        <w:t xml:space="preserve"> ID Virtualization), VSAN</w:t>
       </w:r>
       <w:r>
         <w:t>, queue depth (number of i/o requests that can be queued)</w:t>
@@ -10366,7 +11141,15 @@
         </w:numPr>
       </w:pPr>
       <w:r>
-        <w:t>NPIV – enables LIF’s to share ports. 20:01:00:a0:98:13:d5:d4</w:t>
+        <w:t xml:space="preserve">NPIV – enables LIF’s to share ports. </w:t>
+      </w:r>
+      <w:proofErr w:type="gramStart"/>
+      <w:r>
+        <w:t>20:01:00:a</w:t>
+      </w:r>
+      <w:proofErr w:type="gramEnd"/>
+      <w:r>
+        <w:t>0:98:13:d5:d4</w:t>
       </w:r>
     </w:p>
     <w:p>
@@ -10405,7 +11188,15 @@
         </w:numPr>
       </w:pPr>
       <w:r>
-        <w:t>50:0a:09:80:86:87:c3:ac</w:t>
+        <w:t>50:0</w:t>
+      </w:r>
+      <w:proofErr w:type="gramStart"/>
+      <w:r>
+        <w:t>a:09:80:86</w:t>
+      </w:r>
+      <w:proofErr w:type="gramEnd"/>
+      <w:r>
+        <w:t>:87:c3:ac</w:t>
       </w:r>
       <w:r>
         <w:t xml:space="preserve"> – WWNN naming type</w:t>
@@ -10536,8 +11327,13 @@
           <w:numId w:val="26"/>
         </w:numPr>
       </w:pPr>
-      <w:r>
-        <w:t>FCoE – enables transport of FC frames over an Ethernet network. DCB (DC Bridging Ethernet)</w:t>
+      <w:proofErr w:type="spellStart"/>
+      <w:r>
+        <w:t>FCoE</w:t>
+      </w:r>
+      <w:proofErr w:type="spellEnd"/>
+      <w:r>
+        <w:t xml:space="preserve"> – enables transport of FC frames over an Ethernet network. DCB (DC Bridging Ethernet)</w:t>
       </w:r>
     </w:p>
     <w:p>
@@ -10689,8 +11485,13 @@
           <w:numId w:val="26"/>
         </w:numPr>
       </w:pPr>
-      <w:r>
-        <w:t>Intiall HBA or CNA card</w:t>
+      <w:proofErr w:type="spellStart"/>
+      <w:r>
+        <w:t>Intiall</w:t>
+      </w:r>
+      <w:proofErr w:type="spellEnd"/>
+      <w:r>
+        <w:t xml:space="preserve"> HBA or CNA card</w:t>
       </w:r>
     </w:p>
     <w:p>
@@ -10711,7 +11512,31 @@
         <w:t>e</w:t>
       </w:r>
       <w:r>
-        <w:t>x OneCommand Manager or QLogic QConvergeConsole for HBA install.</w:t>
+        <w:t xml:space="preserve">x </w:t>
+      </w:r>
+      <w:proofErr w:type="spellStart"/>
+      <w:r>
+        <w:t>OneCommand</w:t>
+      </w:r>
+      <w:proofErr w:type="spellEnd"/>
+      <w:r>
+        <w:t xml:space="preserve"> Manager or </w:t>
+      </w:r>
+      <w:proofErr w:type="spellStart"/>
+      <w:r>
+        <w:t>QLogic</w:t>
+      </w:r>
+      <w:proofErr w:type="spellEnd"/>
+      <w:r>
+        <w:t xml:space="preserve"> </w:t>
+      </w:r>
+      <w:proofErr w:type="spellStart"/>
+      <w:r>
+        <w:t>QConvergeConsole</w:t>
+      </w:r>
+      <w:proofErr w:type="spellEnd"/>
+      <w:r>
+        <w:t xml:space="preserve"> for HBA install.</w:t>
       </w:r>
     </w:p>
     <w:p>
@@ -10784,10 +11609,26 @@
       </w:pPr>
       <w:r>
         <w:lastRenderedPageBreak/>
-        <w:t>Create initiator group (igroup)</w:t>
-      </w:r>
-      <w:r>
-        <w:t>. LUN id is provided when mapped to the igroup. Can be mapped to more than 1 LUN</w:t>
+        <w:t>Create initiator group (</w:t>
+      </w:r>
+      <w:proofErr w:type="spellStart"/>
+      <w:r>
+        <w:t>igroup</w:t>
+      </w:r>
+      <w:proofErr w:type="spellEnd"/>
+      <w:r>
+        <w:t>)</w:t>
+      </w:r>
+      <w:r>
+        <w:t xml:space="preserve">. LUN id is provided when mapped to the </w:t>
+      </w:r>
+      <w:proofErr w:type="spellStart"/>
+      <w:r>
+        <w:t>igroup</w:t>
+      </w:r>
+      <w:proofErr w:type="spellEnd"/>
+      <w:r>
+        <w:t>. Can be mapped to more than 1 LUN</w:t>
       </w:r>
       <w:r>
         <w:t>. Can’t use 2 same LUN ID mapped to the same host</w:t>
@@ -10802,8 +11643,13 @@
         </w:numPr>
       </w:pPr>
       <w:r>
-        <w:t>Map LUN to igroup</w:t>
-      </w:r>
+        <w:t xml:space="preserve">Map LUN to </w:t>
+      </w:r>
+      <w:proofErr w:type="spellStart"/>
+      <w:r>
+        <w:t>igroup</w:t>
+      </w:r>
+      <w:proofErr w:type="spellEnd"/>
     </w:p>
     <w:p>
       <w:pPr>
@@ -10844,7 +11690,15 @@
         <w:t>Thin Provisioning</w:t>
       </w:r>
       <w:r>
-        <w:t xml:space="preserve"> – Nonspace reserved LUNs. LUN space is equal to the amount of space that the data consumes. </w:t>
+        <w:t xml:space="preserve"> – </w:t>
+      </w:r>
+      <w:proofErr w:type="spellStart"/>
+      <w:r>
+        <w:t>Nonspace</w:t>
+      </w:r>
+      <w:proofErr w:type="spellEnd"/>
+      <w:r>
+        <w:t xml:space="preserve"> reserved LUNs. LUN space is equal to the amount of space that the data consumes. </w:t>
       </w:r>
       <w:r>
         <w:t>Could overcommit.</w:t>
@@ -10877,8 +11731,13 @@
         </w:numPr>
       </w:pPr>
       <w:r>
-        <w:t>LUNs appears once for each paths</w:t>
-      </w:r>
+        <w:t xml:space="preserve">LUNs appears once for each </w:t>
+      </w:r>
+      <w:proofErr w:type="gramStart"/>
+      <w:r>
+        <w:t>paths</w:t>
+      </w:r>
+      <w:proofErr w:type="gramEnd"/>
     </w:p>
     <w:p>
       <w:pPr>
@@ -11059,8 +11918,30 @@
         <w:rPr>
           <w:b/>
         </w:rPr>
-        <w:t>Technical Overview of StorageGRID Webscale</w:t>
-      </w:r>
+        <w:t xml:space="preserve">Technical Overview of </w:t>
+      </w:r>
+      <w:proofErr w:type="spellStart"/>
+      <w:r>
+        <w:rPr>
+          <w:b/>
+        </w:rPr>
+        <w:t>StorageGRID</w:t>
+      </w:r>
+      <w:proofErr w:type="spellEnd"/>
+      <w:r>
+        <w:rPr>
+          <w:b/>
+        </w:rPr>
+        <w:t xml:space="preserve"> </w:t>
+      </w:r>
+      <w:proofErr w:type="spellStart"/>
+      <w:r>
+        <w:rPr>
+          <w:b/>
+        </w:rPr>
+        <w:t>Webscale</w:t>
+      </w:r>
+      <w:proofErr w:type="spellEnd"/>
     </w:p>
     <w:p>
       <w:pPr>
@@ -11070,9 +11951,19 @@
           <w:numId w:val="27"/>
         </w:numPr>
       </w:pPr>
-      <w:r>
-        <w:t>StorageGRID Webscale</w:t>
-      </w:r>
+      <w:proofErr w:type="spellStart"/>
+      <w:r>
+        <w:t>StorageGRID</w:t>
+      </w:r>
+      <w:proofErr w:type="spellEnd"/>
+      <w:r>
+        <w:t xml:space="preserve"> </w:t>
+      </w:r>
+      <w:proofErr w:type="spellStart"/>
+      <w:r>
+        <w:t>Webscale</w:t>
+      </w:r>
+      <w:proofErr w:type="spellEnd"/>
       <w:r>
         <w:t xml:space="preserve"> – global object store that is hyperscale</w:t>
       </w:r>
@@ -11203,8 +12094,13 @@
         <w:t>VMware-based</w:t>
       </w:r>
       <w:r>
-        <w:t xml:space="preserve"> – VMDK, OVF, vCenter</w:t>
-      </w:r>
+        <w:t xml:space="preserve"> – VMDK, OVF, </w:t>
+      </w:r>
+      <w:proofErr w:type="spellStart"/>
+      <w:r>
+        <w:t>vCenter</w:t>
+      </w:r>
+      <w:proofErr w:type="spellEnd"/>
     </w:p>
     <w:p>
       <w:pPr>
@@ -11386,7 +12282,21 @@
         <w:rPr>
           <w:b/>
         </w:rPr>
-        <w:t>Technical Overview of AltaVault Technology</w:t>
+        <w:t xml:space="preserve">Technical Overview of </w:t>
+      </w:r>
+      <w:proofErr w:type="spellStart"/>
+      <w:r>
+        <w:rPr>
+          <w:b/>
+        </w:rPr>
+        <w:t>AltaVault</w:t>
+      </w:r>
+      <w:proofErr w:type="spellEnd"/>
+      <w:r>
+        <w:rPr>
+          <w:b/>
+        </w:rPr>
+        <w:t xml:space="preserve"> Technology</w:t>
       </w:r>
     </w:p>
     <w:p>
@@ -11545,7 +12455,15 @@
         </w:numPr>
       </w:pPr>
       <w:r>
-        <w:t>Integrates ONTAP snapshot copies and SnapCenter software. Copy data and replicate to the cloud.</w:t>
+        <w:t xml:space="preserve">Integrates ONTAP snapshot copies and </w:t>
+      </w:r>
+      <w:proofErr w:type="spellStart"/>
+      <w:r>
+        <w:t>SnapCenter</w:t>
+      </w:r>
+      <w:proofErr w:type="spellEnd"/>
+      <w:r>
+        <w:t xml:space="preserve"> software. Copy data and replicate to the cloud.</w:t>
       </w:r>
     </w:p>
     <w:p>
@@ -11593,7 +12511,15 @@
         </w:numPr>
       </w:pPr>
       <w:r>
-        <w:t>AVA400 (BackupMode or Cold Storage Mode)</w:t>
+        <w:t>AVA400 (</w:t>
+      </w:r>
+      <w:proofErr w:type="spellStart"/>
+      <w:r>
+        <w:t>BackupMode</w:t>
+      </w:r>
+      <w:proofErr w:type="spellEnd"/>
+      <w:r>
+        <w:t xml:space="preserve"> or Cold Storage Mode)</w:t>
       </w:r>
     </w:p>
     <w:p>
@@ -11604,9 +12530,19 @@
           <w:numId w:val="27"/>
         </w:numPr>
       </w:pPr>
-      <w:r>
-        <w:t>ColdStorage tracks iNodes</w:t>
-      </w:r>
+      <w:proofErr w:type="spellStart"/>
+      <w:r>
+        <w:t>ColdStorage</w:t>
+      </w:r>
+      <w:proofErr w:type="spellEnd"/>
+      <w:r>
+        <w:t xml:space="preserve"> tracks </w:t>
+      </w:r>
+      <w:proofErr w:type="spellStart"/>
+      <w:r>
+        <w:t>iNodes</w:t>
+      </w:r>
+      <w:proofErr w:type="spellEnd"/>
     </w:p>
     <w:p>
       <w:pPr>
@@ -11620,7 +12556,15 @@
         <w:t>AVA800</w:t>
       </w:r>
       <w:r>
-        <w:t xml:space="preserve"> (BackupMode)</w:t>
+        <w:t xml:space="preserve"> (</w:t>
+      </w:r>
+      <w:proofErr w:type="spellStart"/>
+      <w:r>
+        <w:t>BackupMode</w:t>
+      </w:r>
+      <w:proofErr w:type="spellEnd"/>
+      <w:r>
+        <w:t>)</w:t>
       </w:r>
     </w:p>
     <w:p>
@@ -11632,7 +12576,23 @@
         </w:numPr>
       </w:pPr>
       <w:r>
-        <w:t>Virtual (VMware ESXi 5.5, ESXi 6.0, Hyper-V 2012 R2, Linux KVM)</w:t>
+        <w:t xml:space="preserve">Virtual (VMware </w:t>
+      </w:r>
+      <w:proofErr w:type="spellStart"/>
+      <w:r>
+        <w:t>ESXi</w:t>
+      </w:r>
+      <w:proofErr w:type="spellEnd"/>
+      <w:r>
+        <w:t xml:space="preserve"> 5.5, </w:t>
+      </w:r>
+      <w:proofErr w:type="spellStart"/>
+      <w:r>
+        <w:t>ESXi</w:t>
+      </w:r>
+      <w:proofErr w:type="spellEnd"/>
+      <w:r>
+        <w:t xml:space="preserve"> 6.0, Hyper-V 2012 R2, Linux KVM)</w:t>
       </w:r>
     </w:p>
     <w:p>
@@ -11655,9 +12615,11 @@
           <w:numId w:val="27"/>
         </w:numPr>
       </w:pPr>
+      <w:proofErr w:type="spellStart"/>
       <w:r>
         <w:t>BackupMode</w:t>
       </w:r>
+      <w:proofErr w:type="spellEnd"/>
     </w:p>
     <w:p>
       <w:pPr>
@@ -11706,6 +12668,9 @@
       <w:r>
         <w:t>AVA-v32</w:t>
       </w:r>
+      <w:r>
+        <w:t xml:space="preserve"> (v32 is the amount of disk cache)</w:t>
+      </w:r>
     </w:p>
     <w:p>
       <w:pPr>
@@ -11824,8 +12789,1368 @@
       <w:r>
         <w:t xml:space="preserve"> (AWS)</w:t>
       </w:r>
+    </w:p>
+    <w:p>
+      <w:pPr>
+        <w:pStyle w:val="ListParagraph"/>
+        <w:numPr>
+          <w:ilvl w:val="1"/>
+          <w:numId w:val="27"/>
+        </w:numPr>
+      </w:pPr>
+      <w:r>
+        <w:t>Deduplication</w:t>
+      </w:r>
+    </w:p>
+    <w:p>
+      <w:pPr>
+        <w:pStyle w:val="ListParagraph"/>
+        <w:numPr>
+          <w:ilvl w:val="2"/>
+          <w:numId w:val="27"/>
+        </w:numPr>
+      </w:pPr>
+      <w:r>
+        <w:t>Scan for variable segment length</w:t>
+      </w:r>
+    </w:p>
+    <w:p>
+      <w:pPr>
+        <w:pStyle w:val="ListParagraph"/>
+        <w:numPr>
+          <w:ilvl w:val="2"/>
+          <w:numId w:val="27"/>
+        </w:numPr>
+      </w:pPr>
+      <w:r>
+        <w:t>Fingerprint each segment</w:t>
+      </w:r>
+    </w:p>
+    <w:p>
+      <w:pPr>
+        <w:pStyle w:val="ListParagraph"/>
+        <w:numPr>
+          <w:ilvl w:val="2"/>
+          <w:numId w:val="27"/>
+        </w:numPr>
+      </w:pPr>
+      <w:r>
+        <w:t>Index and lookup based on the table</w:t>
+      </w:r>
+    </w:p>
+    <w:p>
+      <w:pPr>
+        <w:pStyle w:val="ListParagraph"/>
+        <w:numPr>
+          <w:ilvl w:val="2"/>
+          <w:numId w:val="27"/>
+        </w:numPr>
+      </w:pPr>
+      <w:r>
+        <w:t>Pack and Lempel-Ziv (LZ) Compress Encrypt</w:t>
+      </w:r>
+    </w:p>
+    <w:p>
+      <w:pPr>
+        <w:pStyle w:val="ListParagraph"/>
+        <w:numPr>
+          <w:ilvl w:val="2"/>
+          <w:numId w:val="27"/>
+        </w:numPr>
+      </w:pPr>
+      <w:r>
+        <w:t>Slab for transmission</w:t>
+      </w:r>
+    </w:p>
+    <w:p>
+      <w:pPr>
+        <w:pStyle w:val="ListParagraph"/>
+        <w:numPr>
+          <w:ilvl w:val="1"/>
+          <w:numId w:val="27"/>
+        </w:numPr>
+      </w:pPr>
+      <w:r>
+        <w:t>Security</w:t>
+      </w:r>
+    </w:p>
+    <w:p>
+      <w:pPr>
+        <w:pStyle w:val="ListParagraph"/>
+        <w:numPr>
+          <w:ilvl w:val="2"/>
+          <w:numId w:val="27"/>
+        </w:numPr>
+      </w:pPr>
+      <w:r>
+        <w:t xml:space="preserve">Protection on the SMB, NFS, OST and </w:t>
+      </w:r>
+      <w:proofErr w:type="spellStart"/>
+      <w:r>
+        <w:t>Snapmirror</w:t>
+      </w:r>
+      <w:proofErr w:type="spellEnd"/>
+    </w:p>
+    <w:p>
+      <w:pPr>
+        <w:pStyle w:val="ListParagraph"/>
+        <w:numPr>
+          <w:ilvl w:val="2"/>
+          <w:numId w:val="27"/>
+        </w:numPr>
+      </w:pPr>
+      <w:r>
+        <w:t>AES-256 encryption on the appliance</w:t>
+      </w:r>
+    </w:p>
+    <w:p>
+      <w:pPr>
+        <w:pStyle w:val="ListParagraph"/>
+        <w:numPr>
+          <w:ilvl w:val="2"/>
+          <w:numId w:val="27"/>
+        </w:numPr>
+      </w:pPr>
+      <w:r>
+        <w:t>Secure vault on local disk</w:t>
+      </w:r>
+    </w:p>
+    <w:p>
+      <w:pPr>
+        <w:pStyle w:val="ListParagraph"/>
+        <w:numPr>
+          <w:ilvl w:val="2"/>
+          <w:numId w:val="27"/>
+        </w:numPr>
+      </w:pPr>
+      <w:r>
+        <w:t>TLS on the Cloud provider and Web/CLI.</w:t>
+      </w:r>
+    </w:p>
+    <w:p>
+      <w:pPr>
+        <w:pStyle w:val="ListParagraph"/>
+        <w:numPr>
+          <w:ilvl w:val="1"/>
+          <w:numId w:val="27"/>
+        </w:numPr>
+      </w:pPr>
+      <w:r>
+        <w:t>Processes</w:t>
+      </w:r>
+    </w:p>
+    <w:p>
+      <w:pPr>
+        <w:pStyle w:val="ListParagraph"/>
+        <w:numPr>
+          <w:ilvl w:val="2"/>
+          <w:numId w:val="27"/>
+        </w:numPr>
+      </w:pPr>
+      <w:r>
+        <w:rPr>
+          <w:b/>
+        </w:rPr>
+        <w:t>Encoder</w:t>
+      </w:r>
+      <w:r>
+        <w:t xml:space="preserve"> – processes writes from a backup application to the </w:t>
+      </w:r>
+      <w:proofErr w:type="spellStart"/>
+      <w:r>
+        <w:t>AltaVault</w:t>
+      </w:r>
+      <w:proofErr w:type="spellEnd"/>
+      <w:r>
+        <w:t xml:space="preserve"> appliance</w:t>
+      </w:r>
+    </w:p>
+    <w:p>
+      <w:pPr>
+        <w:pStyle w:val="ListParagraph"/>
+        <w:numPr>
+          <w:ilvl w:val="2"/>
+          <w:numId w:val="27"/>
+        </w:numPr>
+      </w:pPr>
+      <w:r>
+        <w:rPr>
+          <w:b/>
+        </w:rPr>
+        <w:t>Decoder</w:t>
+      </w:r>
+      <w:r>
+        <w:t xml:space="preserve"> – processes reads from the </w:t>
+      </w:r>
+      <w:proofErr w:type="spellStart"/>
+      <w:r>
+        <w:t>AltaVault</w:t>
+      </w:r>
+      <w:proofErr w:type="spellEnd"/>
+      <w:r>
+        <w:t xml:space="preserve"> appliance to a backup application</w:t>
+      </w:r>
+    </w:p>
+    <w:p>
+      <w:pPr>
+        <w:pStyle w:val="ListParagraph"/>
+        <w:numPr>
+          <w:ilvl w:val="2"/>
+          <w:numId w:val="27"/>
+        </w:numPr>
+      </w:pPr>
+      <w:r>
+        <w:rPr>
+          <w:b/>
+        </w:rPr>
+        <w:t>Replicator</w:t>
+      </w:r>
+      <w:r>
+        <w:t xml:space="preserve"> – replicates to the cloud-storage target any write that is made to the </w:t>
+      </w:r>
+      <w:proofErr w:type="spellStart"/>
+      <w:r>
+        <w:t>AltaVault</w:t>
+      </w:r>
+      <w:proofErr w:type="spellEnd"/>
+      <w:r>
+        <w:t xml:space="preserve"> cache</w:t>
+      </w:r>
+    </w:p>
+    <w:p>
+      <w:pPr>
+        <w:pStyle w:val="ListParagraph"/>
+        <w:numPr>
+          <w:ilvl w:val="2"/>
+          <w:numId w:val="27"/>
+        </w:numPr>
+      </w:pPr>
+      <w:r>
+        <w:rPr>
+          <w:b/>
+        </w:rPr>
+        <w:t>Evictor</w:t>
+      </w:r>
+      <w:r>
+        <w:t xml:space="preserve"> – evicts localized slab data, based on the least recently used (LRU) list or early eviction list, if enabled on specific shares</w:t>
+      </w:r>
+    </w:p>
+    <w:p>
+      <w:pPr>
+        <w:pStyle w:val="ListParagraph"/>
+        <w:numPr>
+          <w:ilvl w:val="2"/>
+          <w:numId w:val="27"/>
+        </w:numPr>
+      </w:pPr>
+      <w:r>
+        <w:rPr>
+          <w:b/>
+        </w:rPr>
+        <w:t>Garbage collector</w:t>
+      </w:r>
+      <w:r>
+        <w:t xml:space="preserve"> – deletes and reclaims space from the appliance cache and the cloud, upon user request.</w:t>
+      </w:r>
+    </w:p>
+    <w:p>
+      <w:pPr>
+        <w:pStyle w:val="ListParagraph"/>
+        <w:numPr>
+          <w:ilvl w:val="1"/>
+          <w:numId w:val="27"/>
+        </w:numPr>
+      </w:pPr>
+      <w:r>
+        <w:t>Structure</w:t>
+      </w:r>
+    </w:p>
+    <w:p>
+      <w:pPr>
+        <w:pStyle w:val="ListParagraph"/>
+        <w:numPr>
+          <w:ilvl w:val="2"/>
+          <w:numId w:val="27"/>
+        </w:numPr>
+      </w:pPr>
+      <w:r>
+        <w:rPr>
+          <w:b/>
+        </w:rPr>
+        <w:t>Shell file:</w:t>
+      </w:r>
+      <w:r>
+        <w:t xml:space="preserve"> corresponds to the file-namespace entry that </w:t>
+      </w:r>
+      <w:proofErr w:type="spellStart"/>
+      <w:r>
+        <w:t>AltaVault</w:t>
+      </w:r>
+      <w:proofErr w:type="spellEnd"/>
+      <w:r>
+        <w:t xml:space="preserve"> receives</w:t>
+      </w:r>
+    </w:p>
+    <w:p>
+      <w:pPr>
+        <w:pStyle w:val="ListParagraph"/>
+        <w:numPr>
+          <w:ilvl w:val="2"/>
+          <w:numId w:val="27"/>
+        </w:numPr>
+      </w:pPr>
+      <w:r>
+        <w:rPr>
+          <w:b/>
+        </w:rPr>
+        <w:t>Data Segment:</w:t>
+      </w:r>
+      <w:r>
+        <w:t xml:space="preserve"> is a segment of data that can vary in length</w:t>
+      </w:r>
+    </w:p>
+    <w:p>
+      <w:pPr>
+        <w:pStyle w:val="ListParagraph"/>
+        <w:numPr>
+          <w:ilvl w:val="2"/>
+          <w:numId w:val="27"/>
+        </w:numPr>
+      </w:pPr>
+      <w:r>
+        <w:rPr>
+          <w:b/>
+        </w:rPr>
+        <w:t>Slab:</w:t>
+      </w:r>
+      <w:r>
+        <w:t xml:space="preserve"> contains the data segments that represent the received files. Slabs are compressed and encrypted.</w:t>
+      </w:r>
+    </w:p>
+    <w:p>
+      <w:pPr>
+        <w:pStyle w:val="ListParagraph"/>
+        <w:numPr>
+          <w:ilvl w:val="2"/>
+          <w:numId w:val="27"/>
+        </w:numPr>
+      </w:pPr>
+      <w:proofErr w:type="spellStart"/>
+      <w:r>
+        <w:rPr>
+          <w:b/>
+        </w:rPr>
+        <w:t>Labelmap</w:t>
+      </w:r>
+      <w:proofErr w:type="spellEnd"/>
+      <w:r>
+        <w:rPr>
+          <w:b/>
+        </w:rPr>
+        <w:t>:</w:t>
+      </w:r>
+      <w:r>
+        <w:t xml:space="preserve"> maps a file to the slabs that contain the data segments of the source file</w:t>
+      </w:r>
+    </w:p>
+    <w:p>
+      <w:pPr>
+        <w:pStyle w:val="ListParagraph"/>
+        <w:numPr>
+          <w:ilvl w:val="2"/>
+          <w:numId w:val="27"/>
+        </w:numPr>
+      </w:pPr>
+      <w:r>
+        <w:rPr>
+          <w:b/>
+        </w:rPr>
+        <w:t>Metadata:</w:t>
+      </w:r>
+      <w:r>
+        <w:t xml:space="preserve"> includes the access control list (ACL) and additional related data</w:t>
+      </w:r>
+    </w:p>
+    <w:p>
+      <w:pPr>
+        <w:pStyle w:val="ListParagraph"/>
+        <w:numPr>
+          <w:ilvl w:val="2"/>
+          <w:numId w:val="27"/>
+        </w:numPr>
+      </w:pPr>
+      <w:r>
+        <w:rPr>
+          <w:b/>
+        </w:rPr>
+        <w:t>Hash table:</w:t>
+      </w:r>
+      <w:r>
+        <w:t xml:space="preserve"> contains the deduplication information for all data segments that the </w:t>
+      </w:r>
+      <w:proofErr w:type="spellStart"/>
+      <w:r>
+        <w:t>AltaVault</w:t>
+      </w:r>
+      <w:proofErr w:type="spellEnd"/>
+      <w:r>
+        <w:t xml:space="preserve"> appliance manages.</w:t>
+      </w:r>
+    </w:p>
+    <w:p>
+      <w:pPr>
+        <w:pStyle w:val="ListParagraph"/>
+        <w:numPr>
+          <w:ilvl w:val="1"/>
+          <w:numId w:val="27"/>
+        </w:numPr>
+      </w:pPr>
+      <w:r>
+        <w:t>Protocols Supported:</w:t>
+      </w:r>
+    </w:p>
+    <w:p>
+      <w:pPr>
+        <w:pStyle w:val="ListParagraph"/>
+        <w:numPr>
+          <w:ilvl w:val="2"/>
+          <w:numId w:val="27"/>
+        </w:numPr>
+      </w:pPr>
+      <w:r>
+        <w:t>SMB</w:t>
+      </w:r>
+    </w:p>
+    <w:p>
+      <w:pPr>
+        <w:pStyle w:val="ListParagraph"/>
+        <w:numPr>
+          <w:ilvl w:val="2"/>
+          <w:numId w:val="27"/>
+        </w:numPr>
+      </w:pPr>
+      <w:r>
+        <w:t>NFS</w:t>
+      </w:r>
+    </w:p>
+    <w:p>
+      <w:pPr>
+        <w:pStyle w:val="ListParagraph"/>
+        <w:numPr>
+          <w:ilvl w:val="2"/>
+          <w:numId w:val="27"/>
+        </w:numPr>
+      </w:pPr>
+      <w:r>
+        <w:t>OST – Veritas for use with NetBackup</w:t>
+      </w:r>
+    </w:p>
+    <w:p>
+      <w:pPr>
+        <w:pStyle w:val="ListParagraph"/>
+        <w:numPr>
+          <w:ilvl w:val="2"/>
+          <w:numId w:val="27"/>
+        </w:numPr>
+      </w:pPr>
+      <w:proofErr w:type="spellStart"/>
+      <w:r>
+        <w:t>SnapMirror</w:t>
+      </w:r>
+      <w:proofErr w:type="spellEnd"/>
+    </w:p>
+    <w:p>
+      <w:pPr>
+        <w:pStyle w:val="ListParagraph"/>
+        <w:numPr>
+          <w:ilvl w:val="1"/>
+          <w:numId w:val="27"/>
+        </w:numPr>
+      </w:pPr>
+      <w:r>
+        <w:t xml:space="preserve">Physical </w:t>
+      </w:r>
+      <w:r>
+        <w:t>Configuration</w:t>
+      </w:r>
+      <w:r>
+        <w:tab/>
+      </w:r>
+    </w:p>
+    <w:p>
+      <w:pPr>
+        <w:pStyle w:val="ListParagraph"/>
+        <w:numPr>
+          <w:ilvl w:val="2"/>
+          <w:numId w:val="27"/>
+        </w:numPr>
+      </w:pPr>
+      <w:proofErr w:type="spellStart"/>
+      <w:r>
+        <w:t>AltaVault</w:t>
+      </w:r>
+      <w:proofErr w:type="spellEnd"/>
+      <w:r>
+        <w:t xml:space="preserve"> controller has no local storage</w:t>
+      </w:r>
+    </w:p>
+    <w:p>
+      <w:pPr>
+        <w:pStyle w:val="ListParagraph"/>
+        <w:numPr>
+          <w:ilvl w:val="2"/>
+          <w:numId w:val="27"/>
+        </w:numPr>
+      </w:pPr>
+      <w:r>
+        <w:lastRenderedPageBreak/>
+        <w:t>Controller is 6U and each shelf is 4U. Takes up to 22U or 18U configuration.</w:t>
+      </w:r>
+    </w:p>
+    <w:p>
+      <w:pPr>
+        <w:pStyle w:val="ListParagraph"/>
+        <w:numPr>
+          <w:ilvl w:val="2"/>
+          <w:numId w:val="27"/>
+        </w:numPr>
+      </w:pPr>
+      <w:r>
+        <w:t>Disks are purchased in 12 packs</w:t>
+      </w:r>
+    </w:p>
+    <w:p>
+      <w:pPr>
+        <w:pStyle w:val="ListParagraph"/>
+        <w:numPr>
+          <w:ilvl w:val="2"/>
+          <w:numId w:val="27"/>
+        </w:numPr>
+      </w:pPr>
+      <w:r>
+        <w:t>Shelf can’t be connected to more than 1 RAID controller. Connected via 1m SAS cable</w:t>
+      </w:r>
+    </w:p>
+    <w:p>
+      <w:pPr>
+        <w:pStyle w:val="ListParagraph"/>
+        <w:numPr>
+          <w:ilvl w:val="2"/>
+          <w:numId w:val="27"/>
+        </w:numPr>
+      </w:pPr>
+      <w:r>
+        <w:t>Shelves should be connected in alternating order to balance I/O</w:t>
+      </w:r>
+    </w:p>
+    <w:p>
+      <w:pPr>
+        <w:pStyle w:val="ListParagraph"/>
+        <w:numPr>
+          <w:ilvl w:val="2"/>
+          <w:numId w:val="27"/>
+        </w:numPr>
+      </w:pPr>
+      <w:r>
+        <w:t xml:space="preserve">SFP+ is used with the 10 </w:t>
+      </w:r>
+      <w:proofErr w:type="spellStart"/>
+      <w:r>
+        <w:t>GbE</w:t>
+      </w:r>
+      <w:proofErr w:type="spellEnd"/>
+      <w:r>
+        <w:t xml:space="preserve"> ports</w:t>
+      </w:r>
+    </w:p>
+    <w:p>
+      <w:pPr>
+        <w:pStyle w:val="ListParagraph"/>
+        <w:numPr>
+          <w:ilvl w:val="2"/>
+          <w:numId w:val="27"/>
+        </w:numPr>
+      </w:pPr>
+      <w:r>
+        <w:t>RJ45 port is for management of the appliance</w:t>
+      </w:r>
+    </w:p>
+    <w:p>
+      <w:pPr>
+        <w:pStyle w:val="ListParagraph"/>
+        <w:numPr>
+          <w:ilvl w:val="2"/>
+          <w:numId w:val="27"/>
+        </w:numPr>
+      </w:pPr>
+      <w:r>
+        <w:t xml:space="preserve">Routes are configured on the switch </w:t>
+      </w:r>
+    </w:p>
+    <w:p>
+      <w:pPr>
+        <w:pStyle w:val="ListParagraph"/>
+        <w:numPr>
+          <w:ilvl w:val="2"/>
+          <w:numId w:val="27"/>
+        </w:numPr>
+      </w:pPr>
+      <w:r>
+        <w:t>License is applied after a 90-day evaluation of the virtual appliance</w:t>
+      </w:r>
+    </w:p>
+    <w:p>
+      <w:pPr>
+        <w:pStyle w:val="ListParagraph"/>
+        <w:numPr>
+          <w:ilvl w:val="2"/>
+          <w:numId w:val="27"/>
+        </w:numPr>
+      </w:pPr>
+      <w:r>
+        <w:t xml:space="preserve">Optimization feature for vCPU and memory is </w:t>
+      </w:r>
+      <w:r>
+        <w:t>under provisioned</w:t>
+      </w:r>
+      <w:r>
+        <w:t xml:space="preserve"> storage feature doesn’t work.</w:t>
+      </w:r>
+    </w:p>
+    <w:p>
+      <w:pPr>
+        <w:pStyle w:val="ListParagraph"/>
+        <w:numPr>
+          <w:ilvl w:val="2"/>
+          <w:numId w:val="27"/>
+        </w:numPr>
+      </w:pPr>
+      <w:r>
+        <w:t>Max cache disk is allocated after the initial disk setup on the virtual appliance.</w:t>
+      </w:r>
+    </w:p>
+    <w:p>
+      <w:pPr>
+        <w:pStyle w:val="ListParagraph"/>
+        <w:numPr>
+          <w:ilvl w:val="2"/>
+          <w:numId w:val="27"/>
+        </w:numPr>
+      </w:pPr>
+      <w:r>
+        <w:t xml:space="preserve">Virtual </w:t>
+      </w:r>
+      <w:r>
+        <w:t xml:space="preserve">appliance </w:t>
+      </w:r>
+      <w:proofErr w:type="gramStart"/>
+      <w:r>
+        <w:t>has to</w:t>
+      </w:r>
+      <w:proofErr w:type="gramEnd"/>
+      <w:r>
+        <w:t xml:space="preserve"> be stopped when disk size is increased</w:t>
+      </w:r>
+    </w:p>
+    <w:p>
+      <w:pPr>
+        <w:pStyle w:val="ListParagraph"/>
+        <w:numPr>
+          <w:ilvl w:val="2"/>
+          <w:numId w:val="27"/>
+        </w:numPr>
+      </w:pPr>
+      <w:r>
+        <w:t xml:space="preserve">Virtual is equivalent to </w:t>
+      </w:r>
+      <w:proofErr w:type="spellStart"/>
+      <w:r>
+        <w:t>AltaVault</w:t>
+      </w:r>
+      <w:proofErr w:type="spellEnd"/>
+      <w:r>
+        <w:t xml:space="preserve"> but requires different path for upgrading</w:t>
+      </w:r>
+    </w:p>
+    <w:p>
+      <w:pPr>
+        <w:pStyle w:val="ListParagraph"/>
+        <w:numPr>
+          <w:ilvl w:val="2"/>
+          <w:numId w:val="27"/>
+        </w:numPr>
+      </w:pPr>
+      <w:r>
+        <w:t xml:space="preserve">Cloud-based </w:t>
+      </w:r>
+      <w:proofErr w:type="spellStart"/>
+      <w:r>
+        <w:t>AltaVault</w:t>
+      </w:r>
+      <w:proofErr w:type="spellEnd"/>
+      <w:r>
+        <w:t xml:space="preserve"> can’t be upgraded or migrated between appliance models</w:t>
+      </w:r>
+    </w:p>
+    <w:p>
+      <w:pPr>
+        <w:pStyle w:val="ListParagraph"/>
+        <w:numPr>
+          <w:ilvl w:val="2"/>
+          <w:numId w:val="27"/>
+        </w:numPr>
+      </w:pPr>
+      <w:r>
+        <w:t xml:space="preserve">Connect to </w:t>
+      </w:r>
+      <w:proofErr w:type="spellStart"/>
+      <w:r>
+        <w:t>AltaVault</w:t>
+      </w:r>
+      <w:proofErr w:type="spellEnd"/>
+      <w:r>
+        <w:t xml:space="preserve"> via CLI or Serial cable.</w:t>
+      </w:r>
+    </w:p>
+    <w:p>
+      <w:pPr>
+        <w:pStyle w:val="ListParagraph"/>
+        <w:numPr>
+          <w:ilvl w:val="1"/>
+          <w:numId w:val="27"/>
+        </w:numPr>
+      </w:pPr>
+      <w:r>
+        <w:t>Backup Application Storage</w:t>
+      </w:r>
+    </w:p>
+    <w:p>
+      <w:pPr>
+        <w:pStyle w:val="ListParagraph"/>
+        <w:numPr>
+          <w:ilvl w:val="2"/>
+          <w:numId w:val="27"/>
+        </w:numPr>
+      </w:pPr>
+      <w:r>
+        <w:t>Defined as a master application</w:t>
+      </w:r>
+    </w:p>
+    <w:p>
+      <w:pPr>
+        <w:pStyle w:val="ListParagraph"/>
+        <w:numPr>
+          <w:ilvl w:val="2"/>
+          <w:numId w:val="27"/>
+        </w:numPr>
+      </w:pPr>
+      <w:r>
+        <w:t>Targets are:</w:t>
+      </w:r>
+    </w:p>
+    <w:p>
+      <w:pPr>
+        <w:pStyle w:val="ListParagraph"/>
+        <w:numPr>
+          <w:ilvl w:val="3"/>
+          <w:numId w:val="27"/>
+        </w:numPr>
+      </w:pPr>
+      <w:r>
+        <w:t>Veritas NetBackup: storage unit</w:t>
+      </w:r>
+    </w:p>
+    <w:p>
+      <w:pPr>
+        <w:pStyle w:val="ListParagraph"/>
+        <w:numPr>
+          <w:ilvl w:val="3"/>
+          <w:numId w:val="27"/>
+        </w:numPr>
+      </w:pPr>
+      <w:r>
+        <w:t>Veritas Backup Exec: disk folder</w:t>
+      </w:r>
+    </w:p>
+    <w:p>
+      <w:pPr>
+        <w:pStyle w:val="ListParagraph"/>
+        <w:numPr>
+          <w:ilvl w:val="3"/>
+          <w:numId w:val="27"/>
+        </w:numPr>
+      </w:pPr>
+      <w:r>
+        <w:t>IBM Tivoli Storage Manager (TSM): device class</w:t>
+      </w:r>
+    </w:p>
+    <w:p>
+      <w:pPr>
+        <w:pStyle w:val="ListParagraph"/>
+        <w:numPr>
+          <w:ilvl w:val="3"/>
+          <w:numId w:val="27"/>
+        </w:numPr>
+      </w:pPr>
+      <w:proofErr w:type="spellStart"/>
+      <w:r>
+        <w:t>Commvault</w:t>
+      </w:r>
+      <w:proofErr w:type="spellEnd"/>
+      <w:r>
+        <w:t>: disk library</w:t>
+      </w:r>
+    </w:p>
+    <w:p>
+      <w:pPr>
+        <w:pStyle w:val="ListParagraph"/>
+        <w:numPr>
+          <w:ilvl w:val="2"/>
+          <w:numId w:val="27"/>
+        </w:numPr>
+      </w:pPr>
+      <w:r>
+        <w:t>Primary backup copy and optimized duplicate copy</w:t>
+      </w:r>
+    </w:p>
+    <w:p>
+      <w:pPr>
+        <w:pStyle w:val="ListParagraph"/>
+        <w:numPr>
+          <w:ilvl w:val="2"/>
+          <w:numId w:val="27"/>
+        </w:numPr>
+      </w:pPr>
+      <w:r>
+        <w:t>Storage targets recommend 20GB to 100 GB per volume or file.</w:t>
+      </w:r>
+    </w:p>
+    <w:p>
+      <w:pPr>
+        <w:pStyle w:val="ListParagraph"/>
+        <w:numPr>
+          <w:ilvl w:val="2"/>
+          <w:numId w:val="27"/>
+        </w:numPr>
+      </w:pPr>
+      <w:r>
+        <w:t xml:space="preserve">Give each share dedicated on the </w:t>
+      </w:r>
+      <w:proofErr w:type="spellStart"/>
+      <w:r>
+        <w:t>AltaVault</w:t>
+      </w:r>
+      <w:proofErr w:type="spellEnd"/>
+      <w:r>
+        <w:t xml:space="preserve"> appliance</w:t>
+      </w:r>
+    </w:p>
+    <w:p>
+      <w:pPr>
+        <w:pStyle w:val="ListParagraph"/>
+        <w:numPr>
+          <w:ilvl w:val="2"/>
+          <w:numId w:val="27"/>
+        </w:numPr>
+      </w:pPr>
+      <w:r>
+        <w:t>TR</w:t>
+      </w:r>
+      <w:proofErr w:type="gramStart"/>
+      <w:r>
+        <w:t>4414</w:t>
+      </w:r>
+      <w:r>
+        <w:t xml:space="preserve"> :</w:t>
+      </w:r>
+      <w:proofErr w:type="gramEnd"/>
+      <w:r>
+        <w:t xml:space="preserve"> Best practices guide for backup applications</w:t>
+      </w:r>
+    </w:p>
+    <w:p>
+      <w:pPr>
+        <w:pStyle w:val="ListParagraph"/>
+        <w:numPr>
+          <w:ilvl w:val="2"/>
+          <w:numId w:val="27"/>
+        </w:numPr>
+      </w:pPr>
+      <w:r>
+        <w:t>TR4420: Best practices for DR</w:t>
+      </w:r>
+    </w:p>
+    <w:p>
+      <w:pPr>
+        <w:pStyle w:val="ListParagraph"/>
+        <w:numPr>
+          <w:ilvl w:val="2"/>
+          <w:numId w:val="27"/>
+        </w:numPr>
+      </w:pPr>
+      <w:r>
+        <w:t xml:space="preserve">TR4416: Performance tuning guide for </w:t>
+      </w:r>
+      <w:proofErr w:type="spellStart"/>
+      <w:r>
+        <w:t>AltaVault</w:t>
+      </w:r>
+      <w:proofErr w:type="spellEnd"/>
+    </w:p>
+    <w:p>
+      <w:pPr>
+        <w:pStyle w:val="ListParagraph"/>
+        <w:numPr>
+          <w:ilvl w:val="2"/>
+          <w:numId w:val="27"/>
+        </w:numPr>
+      </w:pPr>
+      <w:r>
+        <w:t xml:space="preserve">TR4405: </w:t>
+      </w:r>
+      <w:proofErr w:type="spellStart"/>
+      <w:r>
+        <w:t>AltaVault</w:t>
+      </w:r>
+      <w:proofErr w:type="spellEnd"/>
+      <w:r>
+        <w:t xml:space="preserve"> Security Guide</w:t>
+      </w:r>
+    </w:p>
+    <w:p>
+      <w:pPr>
+        <w:pStyle w:val="ListParagraph"/>
+        <w:numPr>
+          <w:ilvl w:val="1"/>
+          <w:numId w:val="27"/>
+        </w:numPr>
+      </w:pPr>
+      <w:r>
+        <w:t>Share Optimizations</w:t>
+      </w:r>
+    </w:p>
+    <w:p>
+      <w:pPr>
+        <w:pStyle w:val="ListParagraph"/>
+        <w:numPr>
+          <w:ilvl w:val="2"/>
+          <w:numId w:val="27"/>
+        </w:numPr>
+      </w:pPr>
+      <w:r>
+        <w:t xml:space="preserve">Data pinning </w:t>
+      </w:r>
+      <w:r>
+        <w:t>guarantees</w:t>
+      </w:r>
+      <w:r>
+        <w:t xml:space="preserve"> data isn’t evicted from cache when it gets past a level</w:t>
+      </w:r>
+    </w:p>
+    <w:p>
+      <w:pPr>
+        <w:pStyle w:val="ListParagraph"/>
+        <w:numPr>
+          <w:ilvl w:val="1"/>
+          <w:numId w:val="27"/>
+        </w:numPr>
+      </w:pPr>
+      <w:r>
+        <w:t>Roles</w:t>
+      </w:r>
+    </w:p>
+    <w:p>
+      <w:pPr>
+        <w:pStyle w:val="ListParagraph"/>
+        <w:numPr>
+          <w:ilvl w:val="2"/>
+          <w:numId w:val="27"/>
+        </w:numPr>
+      </w:pPr>
+      <w:r>
+        <w:t>Admin – full system access</w:t>
+      </w:r>
+    </w:p>
+    <w:p>
+      <w:pPr>
+        <w:pStyle w:val="ListParagraph"/>
+        <w:numPr>
+          <w:ilvl w:val="2"/>
+          <w:numId w:val="27"/>
+        </w:numPr>
+      </w:pPr>
+      <w:r>
+        <w:t>Monitor – read-only privileges to reports</w:t>
+      </w:r>
+    </w:p>
+    <w:p>
+      <w:pPr>
+        <w:pStyle w:val="ListParagraph"/>
+        <w:numPr>
+          <w:ilvl w:val="2"/>
+          <w:numId w:val="27"/>
+        </w:numPr>
+      </w:pPr>
+      <w:r>
+        <w:t>Replication</w:t>
+      </w:r>
+      <w:r>
+        <w:t xml:space="preserve"> – access all cloud settings and peer replication page</w:t>
+      </w:r>
+    </w:p>
+    <w:p>
+      <w:pPr>
+        <w:pStyle w:val="ListParagraph"/>
+        <w:numPr>
+          <w:ilvl w:val="2"/>
+          <w:numId w:val="27"/>
+        </w:numPr>
+      </w:pPr>
+      <w:r>
+        <w:t>Security</w:t>
+      </w:r>
+      <w:r>
+        <w:t xml:space="preserve"> – access to RADIUS, TACACS, secure vault, import/export configuration, and encryption key.</w:t>
+      </w:r>
+    </w:p>
+    <w:p>
+      <w:pPr>
+        <w:pStyle w:val="ListParagraph"/>
+        <w:numPr>
+          <w:ilvl w:val="2"/>
+          <w:numId w:val="27"/>
+        </w:numPr>
+      </w:pPr>
+      <w:proofErr w:type="spellStart"/>
+      <w:r>
+        <w:t>Prepop</w:t>
+      </w:r>
+      <w:proofErr w:type="spellEnd"/>
+      <w:r>
+        <w:t xml:space="preserve"> – controls </w:t>
+      </w:r>
+      <w:proofErr w:type="spellStart"/>
+      <w:r>
+        <w:t>prepopulation</w:t>
+      </w:r>
+      <w:proofErr w:type="spellEnd"/>
+      <w:r>
+        <w:t xml:space="preserve"> tasks from cloud storage</w:t>
+      </w:r>
+    </w:p>
+    <w:p>
+      <w:pPr>
+        <w:pStyle w:val="ListParagraph"/>
+        <w:numPr>
+          <w:ilvl w:val="2"/>
+          <w:numId w:val="27"/>
+        </w:numPr>
+      </w:pPr>
+      <w:r>
+        <w:t>Admin</w:t>
+      </w:r>
+    </w:p>
+    <w:p>
+      <w:pPr>
+        <w:pStyle w:val="ListParagraph"/>
+        <w:numPr>
+          <w:ilvl w:val="2"/>
+          <w:numId w:val="27"/>
+        </w:numPr>
+      </w:pPr>
+      <w:r>
+        <w:t>Reports</w:t>
+      </w:r>
+      <w:r>
+        <w:t xml:space="preserve"> – view reports, alarm status, interface statistics</w:t>
+      </w:r>
+    </w:p>
+    <w:p>
+      <w:pPr>
+        <w:pStyle w:val="ListParagraph"/>
+        <w:numPr>
+          <w:ilvl w:val="2"/>
+          <w:numId w:val="27"/>
+        </w:numPr>
+      </w:pPr>
+      <w:r>
+        <w:t>General</w:t>
+      </w:r>
+      <w:r>
+        <w:t xml:space="preserve"> – software updates, </w:t>
+      </w:r>
+      <w:r>
+        <w:t xml:space="preserve">email, disk settings, </w:t>
+      </w:r>
+      <w:r>
+        <w:t>licenses, SNMP, settings</w:t>
+      </w:r>
+    </w:p>
+    <w:p>
+      <w:pPr>
+        <w:pStyle w:val="ListParagraph"/>
+        <w:numPr>
+          <w:ilvl w:val="2"/>
+          <w:numId w:val="27"/>
+        </w:numPr>
+      </w:pPr>
+      <w:r>
+        <w:t>Storage</w:t>
+      </w:r>
+      <w:r>
+        <w:t xml:space="preserve"> – access to SMB or NFS settings</w:t>
+      </w:r>
+    </w:p>
+    <w:p>
+      <w:pPr>
+        <w:pStyle w:val="ListParagraph"/>
+        <w:numPr>
+          <w:ilvl w:val="1"/>
+          <w:numId w:val="27"/>
+        </w:numPr>
+      </w:pPr>
+      <w:r>
+        <w:lastRenderedPageBreak/>
+        <w:t>Cold Storage Mode</w:t>
+      </w:r>
+    </w:p>
+    <w:p>
+      <w:pPr>
+        <w:pStyle w:val="ListParagraph"/>
+        <w:numPr>
+          <w:ilvl w:val="2"/>
+          <w:numId w:val="27"/>
+        </w:numPr>
+      </w:pPr>
+      <w:r>
+        <w:t>Long-term archive of inactively used data</w:t>
+      </w:r>
+    </w:p>
+    <w:p>
+      <w:pPr>
+        <w:pStyle w:val="ListParagraph"/>
+        <w:numPr>
+          <w:ilvl w:val="2"/>
+          <w:numId w:val="27"/>
+        </w:numPr>
+      </w:pPr>
+      <w:r>
+        <w:t>Archive of database and application log-file data</w:t>
+      </w:r>
+    </w:p>
+    <w:p>
+      <w:pPr>
+        <w:pStyle w:val="ListParagraph"/>
+        <w:numPr>
+          <w:ilvl w:val="2"/>
+          <w:numId w:val="27"/>
+        </w:numPr>
+      </w:pPr>
+      <w:r>
+        <w:t>Performance variation, increased WAN requirements, minimal deduplication rates, restores performed from the cloud</w:t>
+      </w:r>
+    </w:p>
+    <w:p>
+      <w:pPr>
+        <w:pStyle w:val="ListParagraph"/>
+        <w:numPr>
+          <w:ilvl w:val="2"/>
+          <w:numId w:val="27"/>
+        </w:numPr>
+      </w:pPr>
+      <w:r>
+        <w:t>Only supports virtual models and the AVA400</w:t>
+      </w:r>
+    </w:p>
+    <w:p>
+      <w:pPr>
+        <w:pStyle w:val="ListParagraph"/>
+        <w:numPr>
+          <w:ilvl w:val="1"/>
+          <w:numId w:val="27"/>
+        </w:numPr>
+      </w:pPr>
+      <w:proofErr w:type="spellStart"/>
+      <w:r>
+        <w:t>Snapcenter</w:t>
+      </w:r>
+      <w:proofErr w:type="spellEnd"/>
+      <w:r>
+        <w:t xml:space="preserve"> software manages data protection workflow from flash to disk to the cloud. </w:t>
+      </w:r>
+      <w:proofErr w:type="spellStart"/>
+      <w:r>
+        <w:t>SnapMirror</w:t>
+      </w:r>
+      <w:proofErr w:type="spellEnd"/>
+    </w:p>
+    <w:p>
+      <w:pPr>
+        <w:pStyle w:val="ListParagraph"/>
+        <w:numPr>
+          <w:ilvl w:val="2"/>
+          <w:numId w:val="27"/>
+        </w:numPr>
+      </w:pPr>
+      <w:r>
+        <w:t xml:space="preserve">ONTAP 9.1 higher, </w:t>
+      </w:r>
+      <w:proofErr w:type="spellStart"/>
+      <w:r>
+        <w:t>AltaVault</w:t>
+      </w:r>
+      <w:proofErr w:type="spellEnd"/>
+      <w:r>
+        <w:t xml:space="preserve"> 4.3 higher, </w:t>
+      </w:r>
+      <w:proofErr w:type="spellStart"/>
+      <w:r>
+        <w:t>SnapCenter</w:t>
+      </w:r>
+      <w:proofErr w:type="spellEnd"/>
+      <w:r>
+        <w:t xml:space="preserve"> 2.0 +</w:t>
+      </w:r>
+    </w:p>
+    <w:p>
+      <w:pPr>
+        <w:pStyle w:val="ListParagraph"/>
+        <w:numPr>
+          <w:ilvl w:val="1"/>
+          <w:numId w:val="27"/>
+        </w:numPr>
+      </w:pPr>
+      <w:r>
+        <w:t>SSO</w:t>
+      </w:r>
+    </w:p>
+    <w:p>
+      <w:pPr>
+        <w:pStyle w:val="ListParagraph"/>
+        <w:numPr>
+          <w:ilvl w:val="2"/>
+          <w:numId w:val="27"/>
+        </w:numPr>
+      </w:pPr>
+      <w:r>
+        <w:t xml:space="preserve">Identity provider and </w:t>
+      </w:r>
+      <w:proofErr w:type="spellStart"/>
+      <w:r>
+        <w:t>AltaVault</w:t>
+      </w:r>
+      <w:proofErr w:type="spellEnd"/>
+      <w:r>
+        <w:t xml:space="preserve"> must be configured in a trust relationship. </w:t>
+      </w:r>
+    </w:p>
+    <w:p>
+      <w:pPr>
+        <w:pStyle w:val="ListParagraph"/>
+        <w:numPr>
+          <w:ilvl w:val="2"/>
+          <w:numId w:val="27"/>
+        </w:numPr>
+      </w:pPr>
+      <w:r>
+        <w:t xml:space="preserve">SSO requests to </w:t>
+      </w:r>
+      <w:proofErr w:type="spellStart"/>
+      <w:r>
+        <w:t>AltaVault</w:t>
+      </w:r>
+      <w:proofErr w:type="spellEnd"/>
+      <w:r>
+        <w:t xml:space="preserve"> are rerouted to IP</w:t>
+      </w:r>
+      <w:r>
+        <w:t xml:space="preserve">. </w:t>
+      </w:r>
+      <w:proofErr w:type="spellStart"/>
+      <w:r>
+        <w:t>AltaVault</w:t>
+      </w:r>
+      <w:proofErr w:type="spellEnd"/>
+      <w:r>
+        <w:t xml:space="preserve"> acts like a SP making the request</w:t>
+      </w:r>
+    </w:p>
+    <w:p>
+      <w:pPr>
+        <w:pStyle w:val="ListParagraph"/>
+        <w:numPr>
+          <w:ilvl w:val="2"/>
+          <w:numId w:val="27"/>
+        </w:numPr>
+      </w:pPr>
+      <w:r>
+        <w:t xml:space="preserve">IP may ask for more credentials. </w:t>
+      </w:r>
+    </w:p>
+    <w:p>
+      <w:pPr>
+        <w:pStyle w:val="ListParagraph"/>
+        <w:numPr>
+          <w:ilvl w:val="2"/>
+          <w:numId w:val="27"/>
+        </w:numPr>
+      </w:pPr>
+      <w:r>
+        <w:t>Requirements:</w:t>
+      </w:r>
+    </w:p>
+    <w:p>
+      <w:pPr>
+        <w:pStyle w:val="ListParagraph"/>
+        <w:numPr>
+          <w:ilvl w:val="3"/>
+          <w:numId w:val="27"/>
+        </w:numPr>
+      </w:pPr>
+      <w:r>
+        <w:t>IP metadata URL needed</w:t>
+      </w:r>
+    </w:p>
+    <w:p>
+      <w:pPr>
+        <w:pStyle w:val="ListParagraph"/>
+        <w:numPr>
+          <w:ilvl w:val="3"/>
+          <w:numId w:val="27"/>
+        </w:numPr>
+      </w:pPr>
+      <w:r>
+        <w:t>RBAC needed</w:t>
+      </w:r>
+    </w:p>
+    <w:p>
+      <w:pPr>
+        <w:pStyle w:val="ListParagraph"/>
+        <w:numPr>
+          <w:ilvl w:val="3"/>
+          <w:numId w:val="27"/>
+        </w:numPr>
+      </w:pPr>
+      <w:r>
+        <w:t>Trust</w:t>
+      </w:r>
+    </w:p>
+    <w:p>
+      <w:pPr>
+        <w:pStyle w:val="ListParagraph"/>
+        <w:numPr>
+          <w:ilvl w:val="3"/>
+          <w:numId w:val="27"/>
+        </w:numPr>
+      </w:pPr>
+      <w:r>
+        <w:t>Synchronized</w:t>
+      </w:r>
       <w:bookmarkStart w:id="0" w:name="_GoBack"/>
       <w:bookmarkEnd w:id="0"/>
+      <w:r>
+        <w:t xml:space="preserve"> from time source</w:t>
+      </w:r>
     </w:p>
     <w:sectPr>
       <w:pgSz w:w="12240" w:h="15840"/>

</xml_diff>

<commit_message>
finished modules on HC
</commit_message>
<xml_diff>
--- a/NCSA-HC Cert.docx
+++ b/NCSA-HC Cert.docx
@@ -14146,10 +14146,1555 @@
       <w:r>
         <w:t>Synchronized</w:t>
       </w:r>
+      <w:r>
+        <w:t xml:space="preserve"> from time source</w:t>
+      </w:r>
+    </w:p>
+    <w:p/>
+    <w:p>
+      <w:pPr>
+        <w:rPr>
+          <w:b/>
+        </w:rPr>
+      </w:pPr>
+      <w:r>
+        <w:rPr>
+          <w:b/>
+        </w:rPr>
+        <w:t xml:space="preserve">Technical Overview of </w:t>
+      </w:r>
+      <w:proofErr w:type="spellStart"/>
+      <w:r>
+        <w:rPr>
+          <w:b/>
+        </w:rPr>
+        <w:t>OnCommand</w:t>
+      </w:r>
+      <w:proofErr w:type="spellEnd"/>
+      <w:r>
+        <w:rPr>
+          <w:b/>
+        </w:rPr>
+        <w:t xml:space="preserve"> System Manager</w:t>
+      </w:r>
+    </w:p>
+    <w:p>
+      <w:pPr>
+        <w:pStyle w:val="ListParagraph"/>
+        <w:numPr>
+          <w:ilvl w:val="0"/>
+          <w:numId w:val="28"/>
+        </w:numPr>
+      </w:pPr>
+      <w:r>
+        <w:t>Challenges:</w:t>
+      </w:r>
+    </w:p>
+    <w:p>
+      <w:pPr>
+        <w:pStyle w:val="ListParagraph"/>
+        <w:numPr>
+          <w:ilvl w:val="1"/>
+          <w:numId w:val="28"/>
+        </w:numPr>
+      </w:pPr>
+      <w:r>
+        <w:t>Limited IT workforce</w:t>
+      </w:r>
+    </w:p>
+    <w:p>
+      <w:pPr>
+        <w:pStyle w:val="ListParagraph"/>
+        <w:numPr>
+          <w:ilvl w:val="1"/>
+          <w:numId w:val="28"/>
+        </w:numPr>
+      </w:pPr>
+      <w:r>
+        <w:t>High variation in processes and procedures</w:t>
+      </w:r>
+    </w:p>
+    <w:p>
+      <w:pPr>
+        <w:pStyle w:val="ListParagraph"/>
+        <w:numPr>
+          <w:ilvl w:val="1"/>
+          <w:numId w:val="28"/>
+        </w:numPr>
+      </w:pPr>
+      <w:r>
+        <w:t>Increasing levels of complexity in workflows</w:t>
+      </w:r>
+    </w:p>
+    <w:p>
+      <w:pPr>
+        <w:pStyle w:val="ListParagraph"/>
+        <w:numPr>
+          <w:ilvl w:val="1"/>
+          <w:numId w:val="28"/>
+        </w:numPr>
+      </w:pPr>
+      <w:r>
+        <w:t>Operations that don’t scale with business demand</w:t>
+      </w:r>
+    </w:p>
+    <w:p>
+      <w:pPr>
+        <w:pStyle w:val="ListParagraph"/>
+        <w:numPr>
+          <w:ilvl w:val="1"/>
+          <w:numId w:val="28"/>
+        </w:numPr>
+      </w:pPr>
+      <w:r>
+        <w:t>Monitor Health</w:t>
+      </w:r>
+    </w:p>
+    <w:p>
+      <w:pPr>
+        <w:pStyle w:val="ListParagraph"/>
+        <w:numPr>
+          <w:ilvl w:val="1"/>
+          <w:numId w:val="28"/>
+        </w:numPr>
+      </w:pPr>
+      <w:r>
+        <w:t>Reduce unplanned downtime</w:t>
+      </w:r>
+    </w:p>
+    <w:p>
+      <w:pPr>
+        <w:pStyle w:val="ListParagraph"/>
+        <w:numPr>
+          <w:ilvl w:val="1"/>
+          <w:numId w:val="28"/>
+        </w:numPr>
+      </w:pPr>
+      <w:r>
+        <w:t>Manage complex environments</w:t>
+      </w:r>
+    </w:p>
+    <w:p>
+      <w:pPr>
+        <w:pStyle w:val="ListParagraph"/>
+        <w:numPr>
+          <w:ilvl w:val="1"/>
+          <w:numId w:val="28"/>
+        </w:numPr>
+      </w:pPr>
+      <w:r>
+        <w:t>Automating storage processes</w:t>
+      </w:r>
+    </w:p>
+    <w:p>
+      <w:pPr>
+        <w:pStyle w:val="ListParagraph"/>
+        <w:numPr>
+          <w:ilvl w:val="1"/>
+          <w:numId w:val="28"/>
+        </w:numPr>
+      </w:pPr>
+      <w:r>
+        <w:t>Improving productivity</w:t>
+      </w:r>
+    </w:p>
+    <w:p>
+      <w:pPr>
+        <w:pStyle w:val="ListParagraph"/>
+        <w:numPr>
+          <w:ilvl w:val="1"/>
+          <w:numId w:val="28"/>
+        </w:numPr>
+      </w:pPr>
+      <w:r>
+        <w:t>Standardizing storage processes</w:t>
+      </w:r>
+    </w:p>
+    <w:p>
+      <w:pPr>
+        <w:pStyle w:val="ListParagraph"/>
+        <w:numPr>
+          <w:ilvl w:val="0"/>
+          <w:numId w:val="28"/>
+        </w:numPr>
+      </w:pPr>
+      <w:r>
+        <w:rPr>
+          <w:b/>
+        </w:rPr>
+        <w:t>Unified Manager</w:t>
+      </w:r>
+      <w:r>
+        <w:t xml:space="preserve"> – provides a single dashboard for monitoring the health of NetApp clustered Data ONTAP storage</w:t>
+      </w:r>
+    </w:p>
+    <w:p>
+      <w:pPr>
+        <w:pStyle w:val="ListParagraph"/>
+        <w:numPr>
+          <w:ilvl w:val="1"/>
+          <w:numId w:val="28"/>
+        </w:numPr>
+      </w:pPr>
+      <w:r>
+        <w:t>Annotation feature allows mapping storage objects to Business Needs</w:t>
+      </w:r>
+    </w:p>
+    <w:p>
+      <w:pPr>
+        <w:pStyle w:val="ListParagraph"/>
+        <w:numPr>
+          <w:ilvl w:val="1"/>
+          <w:numId w:val="28"/>
+        </w:numPr>
+      </w:pPr>
+      <w:r>
+        <w:t xml:space="preserve">Storage Capacity threshold – point at which UM server generates events to report any capacity problem with storage objects. </w:t>
+      </w:r>
+    </w:p>
+    <w:p>
+      <w:pPr>
+        <w:pStyle w:val="ListParagraph"/>
+        <w:numPr>
+          <w:ilvl w:val="2"/>
+          <w:numId w:val="28"/>
+        </w:numPr>
+      </w:pPr>
+      <w:r>
+        <w:t>Object specific thresholds override the global threshold value set</w:t>
+      </w:r>
+    </w:p>
+    <w:p>
+      <w:pPr>
+        <w:pStyle w:val="ListParagraph"/>
+        <w:numPr>
+          <w:ilvl w:val="1"/>
+          <w:numId w:val="28"/>
+        </w:numPr>
+      </w:pPr>
+      <w:r>
+        <w:t xml:space="preserve">Can monitor </w:t>
+      </w:r>
+      <w:proofErr w:type="spellStart"/>
+      <w:r>
+        <w:t>metrocluster</w:t>
+      </w:r>
+      <w:proofErr w:type="spellEnd"/>
+      <w:r>
+        <w:t xml:space="preserve"> configuration</w:t>
+      </w:r>
+    </w:p>
+    <w:p>
+      <w:pPr>
+        <w:pStyle w:val="ListParagraph"/>
+        <w:numPr>
+          <w:ilvl w:val="1"/>
+          <w:numId w:val="28"/>
+        </w:numPr>
+      </w:pPr>
+      <w:r>
+        <w:t xml:space="preserve">Reports can be </w:t>
+      </w:r>
+      <w:r>
+        <w:t>running</w:t>
+      </w:r>
+      <w:r>
+        <w:t xml:space="preserve"> and imported.</w:t>
+      </w:r>
+      <w:r>
+        <w:t xml:space="preserve"> (BIRT designer)</w:t>
+      </w:r>
+    </w:p>
+    <w:p>
+      <w:pPr>
+        <w:pStyle w:val="ListParagraph"/>
+        <w:numPr>
+          <w:ilvl w:val="1"/>
+          <w:numId w:val="28"/>
+        </w:numPr>
+      </w:pPr>
+      <w:r>
+        <w:rPr>
+          <w:b/>
+        </w:rPr>
+        <w:t>Jobs</w:t>
+      </w:r>
+      <w:r>
+        <w:t xml:space="preserve"> – series of tasks you can monitor by Unified Manager</w:t>
+      </w:r>
+    </w:p>
+    <w:p>
+      <w:pPr>
+        <w:pStyle w:val="ListParagraph"/>
+        <w:numPr>
+          <w:ilvl w:val="2"/>
+          <w:numId w:val="28"/>
+        </w:numPr>
+      </w:pPr>
+      <w:r>
+        <w:t>Doesn’t recommend doing more than 30 simultaneously</w:t>
+      </w:r>
+    </w:p>
+    <w:p>
+      <w:pPr>
+        <w:pStyle w:val="ListParagraph"/>
+        <w:numPr>
+          <w:ilvl w:val="2"/>
+          <w:numId w:val="28"/>
+        </w:numPr>
+      </w:pPr>
+      <w:r>
+        <w:lastRenderedPageBreak/>
+        <w:t>Can perform 10 simultaneously.</w:t>
+      </w:r>
+    </w:p>
+    <w:p>
+      <w:pPr>
+        <w:pStyle w:val="ListParagraph"/>
+        <w:numPr>
+          <w:ilvl w:val="1"/>
+          <w:numId w:val="28"/>
+        </w:numPr>
+      </w:pPr>
+      <w:r>
+        <w:t xml:space="preserve">Can’t restore data from more than one volume at a time. </w:t>
+      </w:r>
+    </w:p>
+    <w:p>
+      <w:pPr>
+        <w:pStyle w:val="ListParagraph"/>
+        <w:numPr>
+          <w:ilvl w:val="0"/>
+          <w:numId w:val="28"/>
+        </w:numPr>
+      </w:pPr>
+      <w:r>
+        <w:rPr>
+          <w:b/>
+        </w:rPr>
+        <w:t>Performance Manager</w:t>
+      </w:r>
+      <w:r>
+        <w:t xml:space="preserve"> – Troubleshoots and resolves clustered Data ONTAP performance issues</w:t>
+      </w:r>
+    </w:p>
+    <w:p>
+      <w:pPr>
+        <w:pStyle w:val="ListParagraph"/>
+        <w:numPr>
+          <w:ilvl w:val="1"/>
+          <w:numId w:val="28"/>
+        </w:numPr>
+      </w:pPr>
+      <w:r>
+        <w:t>Analyzes workload activity every five minutes</w:t>
+      </w:r>
+    </w:p>
+    <w:p>
+      <w:pPr>
+        <w:pStyle w:val="ListParagraph"/>
+        <w:numPr>
+          <w:ilvl w:val="1"/>
+          <w:numId w:val="28"/>
+        </w:numPr>
+      </w:pPr>
+      <w:r>
+        <w:t>Detects configuration changes every 15 minutes</w:t>
+      </w:r>
+      <w:r>
+        <w:t>. 90 days of historical days.</w:t>
+      </w:r>
+    </w:p>
+    <w:p>
+      <w:pPr>
+        <w:pStyle w:val="ListParagraph"/>
+        <w:numPr>
+          <w:ilvl w:val="1"/>
+          <w:numId w:val="28"/>
+        </w:numPr>
+      </w:pPr>
+      <w:r>
+        <w:t>Workload types: User-Defined and System-Defined</w:t>
+      </w:r>
+    </w:p>
+    <w:p>
+      <w:pPr>
+        <w:pStyle w:val="ListParagraph"/>
+        <w:numPr>
+          <w:ilvl w:val="1"/>
+          <w:numId w:val="28"/>
+        </w:numPr>
+      </w:pPr>
+      <w:r>
+        <w:t>Roles: Victim, Shark, Bully</w:t>
+      </w:r>
+    </w:p>
+    <w:p>
+      <w:pPr>
+        <w:pStyle w:val="ListParagraph"/>
+        <w:numPr>
+          <w:ilvl w:val="1"/>
+          <w:numId w:val="28"/>
+        </w:numPr>
+      </w:pPr>
+      <w:r>
+        <w:t>Must collect 36 samples or minimum of three hours of workload activity</w:t>
+      </w:r>
+    </w:p>
+    <w:p>
+      <w:pPr>
+        <w:pStyle w:val="ListParagraph"/>
+        <w:numPr>
+          <w:ilvl w:val="0"/>
+          <w:numId w:val="28"/>
+        </w:numPr>
+      </w:pPr>
+      <w:r>
+        <w:rPr>
+          <w:b/>
+        </w:rPr>
+        <w:t>Workflow Automation</w:t>
+      </w:r>
+      <w:r>
+        <w:t xml:space="preserve"> – automates storage provisioning, setup, migration, and decommissioning.</w:t>
+      </w:r>
+    </w:p>
+    <w:p>
+      <w:pPr>
+        <w:pStyle w:val="ListParagraph"/>
+        <w:numPr>
+          <w:ilvl w:val="1"/>
+          <w:numId w:val="28"/>
+        </w:numPr>
+      </w:pPr>
+      <w:r>
+        <w:t>runs only on 64-bit windows OS</w:t>
+      </w:r>
+    </w:p>
+    <w:p>
+      <w:pPr>
+        <w:pStyle w:val="ListParagraph"/>
+        <w:numPr>
+          <w:ilvl w:val="1"/>
+          <w:numId w:val="28"/>
+        </w:numPr>
+      </w:pPr>
+      <w:r>
+        <w:t>works on data from Unified Manager</w:t>
+      </w:r>
+      <w:r>
+        <w:t>. Can operate data in Unified Manager</w:t>
+      </w:r>
+    </w:p>
+    <w:p>
+      <w:pPr>
+        <w:pStyle w:val="ListParagraph"/>
+        <w:numPr>
+          <w:ilvl w:val="1"/>
+          <w:numId w:val="28"/>
+        </w:numPr>
+      </w:pPr>
+      <w:r>
+        <w:t>Portal: Designer, Administration, Rest Interfaces</w:t>
+      </w:r>
+    </w:p>
+    <w:p>
+      <w:pPr>
+        <w:pStyle w:val="ListParagraph"/>
+        <w:numPr>
+          <w:ilvl w:val="1"/>
+          <w:numId w:val="28"/>
+        </w:numPr>
+      </w:pPr>
+      <w:r>
+        <w:t>Roles: Admin, Architect</w:t>
+      </w:r>
+      <w:r>
+        <w:t xml:space="preserve"> (modify designer role)</w:t>
+      </w:r>
+      <w:r>
+        <w:t>, Operator, Guest, Backup</w:t>
+      </w:r>
+    </w:p>
+    <w:p>
+      <w:pPr>
+        <w:pStyle w:val="ListParagraph"/>
+        <w:numPr>
+          <w:ilvl w:val="1"/>
+          <w:numId w:val="28"/>
+        </w:numPr>
+      </w:pPr>
+      <w:r>
+        <w:t xml:space="preserve">Inputs: Booleans, strings, </w:t>
+      </w:r>
+      <w:proofErr w:type="spellStart"/>
+      <w:r>
+        <w:t>etc</w:t>
+      </w:r>
+      <w:proofErr w:type="spellEnd"/>
+    </w:p>
+    <w:p>
+      <w:pPr>
+        <w:pStyle w:val="ListParagraph"/>
+        <w:numPr>
+          <w:ilvl w:val="1"/>
+          <w:numId w:val="28"/>
+        </w:numPr>
+      </w:pPr>
+      <w:r>
+        <w:t>Incremental Naming capable</w:t>
+      </w:r>
+    </w:p>
+    <w:p>
+      <w:pPr>
+        <w:pStyle w:val="ListParagraph"/>
+        <w:numPr>
+          <w:ilvl w:val="0"/>
+          <w:numId w:val="28"/>
+        </w:numPr>
+      </w:pPr>
+      <w:r>
+        <w:rPr>
+          <w:b/>
+        </w:rPr>
+        <w:t>Insight</w:t>
+      </w:r>
+      <w:r>
+        <w:t xml:space="preserve"> – Provides multivendor storage configuration, performance, and capacity management</w:t>
+      </w:r>
+    </w:p>
+    <w:p/>
+    <w:p>
+      <w:pPr>
+        <w:rPr>
+          <w:b/>
+        </w:rPr>
+      </w:pPr>
+      <w:r>
+        <w:rPr>
+          <w:b/>
+        </w:rPr>
+        <w:t xml:space="preserve">Technical overview of </w:t>
+      </w:r>
+      <w:proofErr w:type="spellStart"/>
+      <w:r>
+        <w:rPr>
+          <w:b/>
+        </w:rPr>
+        <w:t>OnCommand</w:t>
+      </w:r>
+      <w:proofErr w:type="spellEnd"/>
+      <w:r>
+        <w:rPr>
+          <w:b/>
+        </w:rPr>
+        <w:t xml:space="preserve"> Insight </w:t>
+      </w:r>
+    </w:p>
+    <w:p>
+      <w:pPr>
+        <w:pStyle w:val="ListParagraph"/>
+        <w:numPr>
+          <w:ilvl w:val="0"/>
+          <w:numId w:val="29"/>
+        </w:numPr>
+      </w:pPr>
+      <w:r>
+        <w:rPr>
+          <w:b/>
+        </w:rPr>
+        <w:t>Discover</w:t>
+      </w:r>
+      <w:r>
+        <w:t xml:space="preserve"> – end to end visibility of heterogeneous storage infrastructure</w:t>
+      </w:r>
+    </w:p>
+    <w:p>
+      <w:pPr>
+        <w:pStyle w:val="ListParagraph"/>
+        <w:numPr>
+          <w:ilvl w:val="1"/>
+          <w:numId w:val="29"/>
+        </w:numPr>
+      </w:pPr>
+      <w:r>
+        <w:t>Data sources are agentless</w:t>
+      </w:r>
+      <w:r>
+        <w:t xml:space="preserve"> -&gt; 1 to many or 1 to 1 relationship with devices</w:t>
+      </w:r>
+    </w:p>
+    <w:p>
+      <w:pPr>
+        <w:pStyle w:val="ListParagraph"/>
+        <w:numPr>
+          <w:ilvl w:val="0"/>
+          <w:numId w:val="29"/>
+        </w:numPr>
+      </w:pPr>
+      <w:r>
+        <w:rPr>
+          <w:b/>
+        </w:rPr>
+        <w:t>Assure</w:t>
+      </w:r>
+      <w:r>
+        <w:t xml:space="preserve"> – policy engine monitoring, violation warnings, and alerts for an enterprise</w:t>
+      </w:r>
+    </w:p>
+    <w:p>
+      <w:pPr>
+        <w:pStyle w:val="ListParagraph"/>
+        <w:numPr>
+          <w:ilvl w:val="1"/>
+          <w:numId w:val="29"/>
+        </w:numPr>
+      </w:pPr>
+      <w:r>
+        <w:t>Validate and analyze changes</w:t>
+      </w:r>
+    </w:p>
+    <w:p>
+      <w:pPr>
+        <w:pStyle w:val="ListParagraph"/>
+        <w:numPr>
+          <w:ilvl w:val="1"/>
+          <w:numId w:val="29"/>
+        </w:numPr>
+      </w:pPr>
+      <w:r>
+        <w:t>Performance threshold policies, time based alerting policies</w:t>
+      </w:r>
+    </w:p>
+    <w:p>
+      <w:pPr>
+        <w:pStyle w:val="ListParagraph"/>
+        <w:numPr>
+          <w:ilvl w:val="1"/>
+          <w:numId w:val="29"/>
+        </w:numPr>
+      </w:pPr>
+      <w:r>
+        <w:t xml:space="preserve">Global Policies </w:t>
+      </w:r>
+      <w:r>
+        <w:t>– monitors the environment</w:t>
+      </w:r>
+    </w:p>
+    <w:p>
+      <w:pPr>
+        <w:pStyle w:val="ListParagraph"/>
+        <w:numPr>
+          <w:ilvl w:val="2"/>
+          <w:numId w:val="29"/>
+        </w:numPr>
+      </w:pPr>
+      <w:r>
+        <w:t>Blocked device – blocked hosts and generic devices</w:t>
+      </w:r>
+    </w:p>
+    <w:p>
+      <w:pPr>
+        <w:pStyle w:val="ListParagraph"/>
+        <w:numPr>
+          <w:ilvl w:val="2"/>
+          <w:numId w:val="29"/>
+        </w:numPr>
+      </w:pPr>
+      <w:r>
+        <w:t>High Fan-Out – Specify the maximum number of logical paths per storage port</w:t>
+      </w:r>
+    </w:p>
+    <w:p>
+      <w:pPr>
+        <w:pStyle w:val="ListParagraph"/>
+        <w:numPr>
+          <w:ilvl w:val="2"/>
+          <w:numId w:val="29"/>
+        </w:numPr>
+      </w:pPr>
+      <w:r>
+        <w:t>Port Balance – set threshold on switches</w:t>
+      </w:r>
+    </w:p>
+    <w:p>
+      <w:pPr>
+        <w:pStyle w:val="ListParagraph"/>
+        <w:numPr>
+          <w:ilvl w:val="2"/>
+          <w:numId w:val="29"/>
+        </w:numPr>
+      </w:pPr>
+      <w:r>
+        <w:t>Thin provisioning – thresholds to storage pool or overcommit ratio</w:t>
+      </w:r>
+    </w:p>
+    <w:p>
+      <w:pPr>
+        <w:pStyle w:val="ListParagraph"/>
+        <w:numPr>
+          <w:ilvl w:val="1"/>
+          <w:numId w:val="29"/>
+        </w:numPr>
+      </w:pPr>
+      <w:r>
+        <w:t>SAN path policies</w:t>
+      </w:r>
+    </w:p>
+    <w:p>
+      <w:pPr>
+        <w:pStyle w:val="ListParagraph"/>
+        <w:numPr>
+          <w:ilvl w:val="2"/>
+          <w:numId w:val="29"/>
+        </w:numPr>
+      </w:pPr>
+      <w:r>
+        <w:t>Attached to either logical or physical elements</w:t>
+      </w:r>
+    </w:p>
+    <w:p>
+      <w:pPr>
+        <w:pStyle w:val="ListParagraph"/>
+        <w:numPr>
+          <w:ilvl w:val="2"/>
+          <w:numId w:val="29"/>
+        </w:numPr>
+      </w:pPr>
+      <w:r>
+        <w:t>Logical and physical connection between host and storage</w:t>
+      </w:r>
+    </w:p>
+    <w:p>
+      <w:pPr>
+        <w:pStyle w:val="ListParagraph"/>
+        <w:numPr>
+          <w:ilvl w:val="2"/>
+          <w:numId w:val="29"/>
+        </w:numPr>
+      </w:pPr>
+      <w:r>
+        <w:t>FC connection</w:t>
+      </w:r>
+    </w:p>
+    <w:p>
+      <w:pPr>
+        <w:pStyle w:val="ListParagraph"/>
+        <w:numPr>
+          <w:ilvl w:val="3"/>
+          <w:numId w:val="29"/>
+        </w:numPr>
+      </w:pPr>
+      <w:r>
+        <w:t>Global Storage and Tape</w:t>
+      </w:r>
+    </w:p>
+    <w:p>
+      <w:pPr>
+        <w:pStyle w:val="ListParagraph"/>
+        <w:numPr>
+          <w:ilvl w:val="3"/>
+          <w:numId w:val="29"/>
+        </w:numPr>
+      </w:pPr>
+      <w:r>
+        <w:t>Host</w:t>
+      </w:r>
+    </w:p>
+    <w:p>
+      <w:pPr>
+        <w:pStyle w:val="ListParagraph"/>
+        <w:numPr>
+          <w:ilvl w:val="3"/>
+          <w:numId w:val="29"/>
+        </w:numPr>
+      </w:pPr>
+      <w:r>
+        <w:t>Path</w:t>
+      </w:r>
+    </w:p>
+    <w:p>
+      <w:pPr>
+        <w:pStyle w:val="ListParagraph"/>
+        <w:numPr>
+          <w:ilvl w:val="3"/>
+          <w:numId w:val="29"/>
+        </w:numPr>
+      </w:pPr>
+      <w:r>
+        <w:t>Global Volume and Capacity Exceptions</w:t>
+      </w:r>
+    </w:p>
+    <w:p>
+      <w:pPr>
+        <w:pStyle w:val="ListParagraph"/>
+        <w:numPr>
+          <w:ilvl w:val="3"/>
+          <w:numId w:val="29"/>
+        </w:numPr>
+      </w:pPr>
+      <w:r>
+        <w:t>Global Volume Type Exceptions</w:t>
+      </w:r>
+    </w:p>
+    <w:p>
+      <w:pPr>
+        <w:pStyle w:val="ListParagraph"/>
+        <w:numPr>
+          <w:ilvl w:val="2"/>
+          <w:numId w:val="29"/>
+        </w:numPr>
+      </w:pPr>
+      <w:r>
+        <w:t>Masking and mapping</w:t>
+      </w:r>
+    </w:p>
+    <w:p>
+      <w:pPr>
+        <w:pStyle w:val="ListParagraph"/>
+        <w:numPr>
+          <w:ilvl w:val="2"/>
+          <w:numId w:val="29"/>
+        </w:numPr>
+      </w:pPr>
+      <w:r>
+        <w:t>Zoning</w:t>
+      </w:r>
+    </w:p>
+    <w:p>
+      <w:pPr>
+        <w:pStyle w:val="ListParagraph"/>
+        <w:numPr>
+          <w:ilvl w:val="1"/>
+          <w:numId w:val="29"/>
+        </w:numPr>
+      </w:pPr>
+      <w:r>
+        <w:t>Violations are good to look at optimizing multiple aspects of storage</w:t>
+      </w:r>
+    </w:p>
+    <w:p>
+      <w:pPr>
+        <w:pStyle w:val="ListParagraph"/>
+        <w:numPr>
+          <w:ilvl w:val="1"/>
+          <w:numId w:val="29"/>
+        </w:numPr>
+      </w:pPr>
+      <w:r>
+        <w:t>Buffer to Buffer credits</w:t>
+      </w:r>
+      <w:r>
+        <w:t xml:space="preserve"> provided on the port from the switch</w:t>
+      </w:r>
+      <w:r>
+        <w:t>. Slows traffic if gone</w:t>
+      </w:r>
+    </w:p>
+    <w:p>
+      <w:pPr>
+        <w:pStyle w:val="ListParagraph"/>
+        <w:numPr>
+          <w:ilvl w:val="1"/>
+          <w:numId w:val="29"/>
+        </w:numPr>
+      </w:pPr>
+      <w:r>
+        <w:lastRenderedPageBreak/>
+        <w:t xml:space="preserve">Slow drain device – identifies low </w:t>
+      </w:r>
+      <w:proofErr w:type="spellStart"/>
+      <w:r>
+        <w:t>bbc</w:t>
+      </w:r>
+      <w:proofErr w:type="spellEnd"/>
+      <w:r>
+        <w:t xml:space="preserve"> credits.</w:t>
+      </w:r>
+    </w:p>
+    <w:p>
+      <w:pPr>
+        <w:pStyle w:val="ListParagraph"/>
+        <w:numPr>
+          <w:ilvl w:val="0"/>
+          <w:numId w:val="29"/>
+        </w:numPr>
+      </w:pPr>
+      <w:r>
+        <w:rPr>
+          <w:b/>
+        </w:rPr>
+        <w:t>Perform</w:t>
+      </w:r>
+      <w:r>
+        <w:t xml:space="preserve"> – performance data and information about resource use</w:t>
+      </w:r>
+    </w:p>
+    <w:p>
+      <w:pPr>
+        <w:pStyle w:val="ListParagraph"/>
+        <w:numPr>
+          <w:ilvl w:val="1"/>
+          <w:numId w:val="29"/>
+        </w:numPr>
+      </w:pPr>
+      <w:r>
+        <w:t>Default settings for VM is 300 seconds</w:t>
+      </w:r>
+    </w:p>
+    <w:p>
+      <w:pPr>
+        <w:pStyle w:val="ListParagraph"/>
+        <w:numPr>
+          <w:ilvl w:val="1"/>
+          <w:numId w:val="29"/>
+        </w:numPr>
+      </w:pPr>
+      <w:r>
+        <w:t>ONTAP systems is 900 seconds</w:t>
+      </w:r>
+    </w:p>
+    <w:p>
+      <w:pPr>
+        <w:pStyle w:val="ListParagraph"/>
+        <w:numPr>
+          <w:ilvl w:val="1"/>
+          <w:numId w:val="29"/>
+        </w:numPr>
+      </w:pPr>
+      <w:r>
+        <w:t>LUN’s – volumes</w:t>
+      </w:r>
+    </w:p>
+    <w:p>
+      <w:pPr>
+        <w:pStyle w:val="ListParagraph"/>
+        <w:numPr>
+          <w:ilvl w:val="1"/>
+          <w:numId w:val="29"/>
+        </w:numPr>
+      </w:pPr>
+      <w:r>
+        <w:t>Volumes – storage pools</w:t>
+      </w:r>
+    </w:p>
+    <w:p>
+      <w:pPr>
+        <w:pStyle w:val="ListParagraph"/>
+        <w:numPr>
+          <w:ilvl w:val="1"/>
+          <w:numId w:val="29"/>
+        </w:numPr>
+      </w:pPr>
+      <w:proofErr w:type="spellStart"/>
+      <w:r>
+        <w:t>Flexvol</w:t>
+      </w:r>
+      <w:proofErr w:type="spellEnd"/>
+      <w:r>
+        <w:t xml:space="preserve"> – internal volumes</w:t>
+      </w:r>
+    </w:p>
+    <w:p>
+      <w:pPr>
+        <w:pStyle w:val="ListParagraph"/>
+        <w:numPr>
+          <w:ilvl w:val="1"/>
+          <w:numId w:val="29"/>
+        </w:numPr>
+      </w:pPr>
+      <w:r>
+        <w:t xml:space="preserve">Metrics are stored for 7 days afterwards it is rolled in a </w:t>
+      </w:r>
+      <w:proofErr w:type="spellStart"/>
+      <w:r>
+        <w:t>historagram</w:t>
+      </w:r>
+      <w:proofErr w:type="spellEnd"/>
+    </w:p>
+    <w:p>
+      <w:pPr>
+        <w:pStyle w:val="ListParagraph"/>
+        <w:numPr>
+          <w:ilvl w:val="1"/>
+          <w:numId w:val="29"/>
+        </w:numPr>
+      </w:pPr>
+      <w:r>
+        <w:t>Analysis storage resources</w:t>
+      </w:r>
+    </w:p>
+    <w:p>
+      <w:pPr>
+        <w:pStyle w:val="ListParagraph"/>
+        <w:numPr>
+          <w:ilvl w:val="1"/>
+          <w:numId w:val="29"/>
+        </w:numPr>
+      </w:pPr>
+      <w:r>
+        <w:t>Analysis of contention</w:t>
+      </w:r>
+    </w:p>
+    <w:p>
+      <w:pPr>
+        <w:pStyle w:val="ListParagraph"/>
+        <w:numPr>
+          <w:ilvl w:val="1"/>
+          <w:numId w:val="29"/>
+        </w:numPr>
+      </w:pPr>
+      <w:r>
+        <w:t>Analysis of storage pools</w:t>
+      </w:r>
+    </w:p>
+    <w:p>
+      <w:pPr>
+        <w:pStyle w:val="ListParagraph"/>
+        <w:numPr>
+          <w:ilvl w:val="0"/>
+          <w:numId w:val="29"/>
+        </w:numPr>
+      </w:pPr>
+      <w:r>
+        <w:rPr>
+          <w:b/>
+        </w:rPr>
+        <w:t xml:space="preserve">Plan </w:t>
+      </w:r>
+      <w:r>
+        <w:t>– capacity management</w:t>
+      </w:r>
+    </w:p>
+    <w:p>
+      <w:pPr>
+        <w:pStyle w:val="ListParagraph"/>
+        <w:numPr>
+          <w:ilvl w:val="1"/>
+          <w:numId w:val="29"/>
+        </w:numPr>
+      </w:pPr>
+      <w:r>
+        <w:t>Chargebacks, capacity reports</w:t>
+      </w:r>
+    </w:p>
+    <w:p>
+      <w:pPr>
+        <w:pStyle w:val="ListParagraph"/>
+        <w:numPr>
+          <w:ilvl w:val="1"/>
+          <w:numId w:val="29"/>
+        </w:numPr>
+      </w:pPr>
+      <w:r>
+        <w:t xml:space="preserve">Lots of many different annotations </w:t>
+      </w:r>
+      <w:r>
+        <w:t xml:space="preserve">(kind of like tags) </w:t>
+      </w:r>
+      <w:r>
+        <w:t>and you can do custom annotations but doesn’t work with reports.</w:t>
+      </w:r>
+    </w:p>
+    <w:p>
+      <w:pPr>
+        <w:pStyle w:val="ListParagraph"/>
+        <w:numPr>
+          <w:ilvl w:val="0"/>
+          <w:numId w:val="29"/>
+        </w:numPr>
+        <w:rPr>
+          <w:b/>
+        </w:rPr>
+      </w:pPr>
+      <w:r>
+        <w:rPr>
+          <w:b/>
+        </w:rPr>
+        <w:t xml:space="preserve">Reporting </w:t>
+      </w:r>
+    </w:p>
+    <w:p>
+      <w:pPr>
+        <w:pStyle w:val="ListParagraph"/>
+        <w:numPr>
+          <w:ilvl w:val="1"/>
+          <w:numId w:val="29"/>
+        </w:numPr>
+        <w:rPr>
+          <w:b/>
+        </w:rPr>
+      </w:pPr>
+      <w:r>
+        <w:t>Technical</w:t>
+      </w:r>
+    </w:p>
+    <w:p>
+      <w:pPr>
+        <w:pStyle w:val="ListParagraph"/>
+        <w:numPr>
+          <w:ilvl w:val="1"/>
+          <w:numId w:val="29"/>
+        </w:numPr>
+        <w:rPr>
+          <w:b/>
+        </w:rPr>
+      </w:pPr>
+      <w:r>
+        <w:t>Departmental</w:t>
+      </w:r>
+    </w:p>
+    <w:p>
+      <w:pPr>
+        <w:pStyle w:val="ListParagraph"/>
+        <w:numPr>
+          <w:ilvl w:val="1"/>
+          <w:numId w:val="29"/>
+        </w:numPr>
+        <w:rPr>
+          <w:b/>
+        </w:rPr>
+      </w:pPr>
+      <w:r>
+        <w:t>Executive</w:t>
+      </w:r>
+    </w:p>
+    <w:p>
+      <w:pPr>
+        <w:pStyle w:val="ListParagraph"/>
+        <w:numPr>
+          <w:ilvl w:val="1"/>
+          <w:numId w:val="29"/>
+        </w:numPr>
+        <w:rPr>
+          <w:b/>
+        </w:rPr>
+      </w:pPr>
+      <w:r>
+        <w:rPr>
+          <w:b/>
+        </w:rPr>
+        <w:t>Data warehouse</w:t>
+      </w:r>
+      <w:r>
+        <w:t xml:space="preserve"> – repo for an organizations data. BI gathers metadata from the org.</w:t>
+      </w:r>
+    </w:p>
+    <w:p>
+      <w:pPr>
+        <w:pStyle w:val="ListParagraph"/>
+        <w:numPr>
+          <w:ilvl w:val="2"/>
+          <w:numId w:val="29"/>
+        </w:numPr>
+        <w:rPr>
+          <w:b/>
+        </w:rPr>
+      </w:pPr>
+      <w:r>
+        <w:t>Admin portal and insight reporting portal</w:t>
+      </w:r>
+    </w:p>
+    <w:p>
+      <w:pPr>
+        <w:pStyle w:val="ListParagraph"/>
+        <w:numPr>
+          <w:ilvl w:val="2"/>
+          <w:numId w:val="29"/>
+        </w:numPr>
+        <w:rPr>
+          <w:b/>
+        </w:rPr>
+      </w:pPr>
+      <w:r>
+        <w:t>Backup your metadata before resetting the database.</w:t>
+      </w:r>
+    </w:p>
+    <w:p>
+      <w:pPr>
+        <w:pStyle w:val="ListParagraph"/>
+        <w:numPr>
+          <w:ilvl w:val="1"/>
+          <w:numId w:val="29"/>
+        </w:numPr>
+        <w:rPr>
+          <w:b/>
+        </w:rPr>
+      </w:pPr>
+      <w:r>
+        <w:rPr>
+          <w:b/>
+        </w:rPr>
+        <w:t>Data Mart</w:t>
+      </w:r>
+      <w:r>
+        <w:t xml:space="preserve"> – holds data for only one subject area. </w:t>
+      </w:r>
+    </w:p>
+    <w:p>
+      <w:pPr>
+        <w:pStyle w:val="ListParagraph"/>
+        <w:numPr>
+          <w:ilvl w:val="1"/>
+          <w:numId w:val="29"/>
+        </w:numPr>
+        <w:rPr>
+          <w:b/>
+        </w:rPr>
+      </w:pPr>
+      <w:r>
+        <w:t>Roles:</w:t>
+      </w:r>
+    </w:p>
+    <w:p>
+      <w:pPr>
+        <w:pStyle w:val="ListParagraph"/>
+        <w:numPr>
+          <w:ilvl w:val="2"/>
+          <w:numId w:val="29"/>
+        </w:numPr>
+        <w:rPr>
+          <w:b/>
+        </w:rPr>
+      </w:pPr>
+      <w:r>
+        <w:t>Business Author</w:t>
+      </w:r>
+    </w:p>
+    <w:p>
+      <w:pPr>
+        <w:pStyle w:val="ListParagraph"/>
+        <w:numPr>
+          <w:ilvl w:val="2"/>
+          <w:numId w:val="29"/>
+        </w:numPr>
+        <w:rPr>
+          <w:b/>
+        </w:rPr>
+      </w:pPr>
+      <w:r>
+        <w:t>Pro Author</w:t>
+      </w:r>
+    </w:p>
+    <w:p>
+      <w:pPr>
+        <w:pStyle w:val="ListParagraph"/>
+        <w:numPr>
+          <w:ilvl w:val="2"/>
+          <w:numId w:val="29"/>
+        </w:numPr>
+        <w:rPr>
+          <w:b/>
+        </w:rPr>
+      </w:pPr>
+      <w:r>
+        <w:t>Administrator (Reporting)</w:t>
+      </w:r>
+    </w:p>
+    <w:p>
+      <w:pPr>
+        <w:pStyle w:val="ListParagraph"/>
+        <w:numPr>
+          <w:ilvl w:val="2"/>
+          <w:numId w:val="29"/>
+        </w:numPr>
+        <w:rPr>
+          <w:b/>
+        </w:rPr>
+      </w:pPr>
+      <w:r>
+        <w:t>Business Consumer</w:t>
+      </w:r>
+    </w:p>
+    <w:p>
+      <w:pPr>
+        <w:pStyle w:val="ListParagraph"/>
+        <w:numPr>
+          <w:ilvl w:val="1"/>
+          <w:numId w:val="29"/>
+        </w:numPr>
+        <w:rPr>
+          <w:b/>
+        </w:rPr>
+      </w:pPr>
+      <w:r>
+        <w:t>Capacity/Performance/Inventory</w:t>
+      </w:r>
       <w:bookmarkStart w:id="0" w:name="_GoBack"/>
       <w:bookmarkEnd w:id="0"/>
-      <w:r>
-        <w:t xml:space="preserve"> from time source</w:t>
+    </w:p>
+    <w:p>
+      <w:pPr>
+        <w:pStyle w:val="ListParagraph"/>
+        <w:numPr>
+          <w:ilvl w:val="0"/>
+          <w:numId w:val="29"/>
+        </w:numPr>
+      </w:pPr>
+      <w:r>
+        <w:t>Architecture</w:t>
+      </w:r>
+    </w:p>
+    <w:p>
+      <w:pPr>
+        <w:pStyle w:val="ListParagraph"/>
+        <w:numPr>
+          <w:ilvl w:val="1"/>
+          <w:numId w:val="29"/>
+        </w:numPr>
+      </w:pPr>
+      <w:r>
+        <w:t>Insight Server is the brains</w:t>
+      </w:r>
+    </w:p>
+    <w:p>
+      <w:pPr>
+        <w:pStyle w:val="ListParagraph"/>
+        <w:numPr>
+          <w:ilvl w:val="1"/>
+          <w:numId w:val="29"/>
+        </w:numPr>
+      </w:pPr>
+      <w:r>
+        <w:t>Cassandra server gets performance data</w:t>
+      </w:r>
+    </w:p>
+    <w:p>
+      <w:pPr>
+        <w:pStyle w:val="ListParagraph"/>
+        <w:numPr>
+          <w:ilvl w:val="1"/>
+          <w:numId w:val="29"/>
+        </w:numPr>
+      </w:pPr>
+      <w:r>
+        <w:t>MySQL has all the inventory data</w:t>
+      </w:r>
+    </w:p>
+    <w:p>
+      <w:pPr>
+        <w:pStyle w:val="ListParagraph"/>
+        <w:numPr>
+          <w:ilvl w:val="1"/>
+          <w:numId w:val="29"/>
+        </w:numPr>
+      </w:pPr>
+      <w:r>
+        <w:t>DS (Data Source) – uses vendor CLI, SMIS, API, SNMP</w:t>
+      </w:r>
+    </w:p>
+    <w:p>
+      <w:pPr>
+        <w:pStyle w:val="ListParagraph"/>
+        <w:numPr>
+          <w:ilvl w:val="1"/>
+          <w:numId w:val="29"/>
+        </w:numPr>
+      </w:pPr>
+      <w:r>
+        <w:t>DWH (Data Warehouse)</w:t>
+      </w:r>
+      <w:r>
+        <w:t xml:space="preserve"> – MySQL IBM </w:t>
+      </w:r>
+      <w:proofErr w:type="spellStart"/>
+      <w:r>
+        <w:t>Cognos</w:t>
+      </w:r>
+      <w:proofErr w:type="spellEnd"/>
+      <w:r>
+        <w:t xml:space="preserve"> Content Database</w:t>
+      </w:r>
+    </w:p>
+    <w:p>
+      <w:pPr>
+        <w:pStyle w:val="ListParagraph"/>
+        <w:numPr>
+          <w:ilvl w:val="1"/>
+          <w:numId w:val="29"/>
+        </w:numPr>
+      </w:pPr>
+      <w:r>
+        <w:t>ETL (Extract, transform, load)</w:t>
+      </w:r>
+    </w:p>
+    <w:p>
+      <w:pPr>
+        <w:pStyle w:val="ListParagraph"/>
+        <w:numPr>
+          <w:ilvl w:val="1"/>
+          <w:numId w:val="29"/>
+        </w:numPr>
+      </w:pPr>
+      <w:r>
+        <w:t>JS</w:t>
+      </w:r>
+      <w:r>
+        <w:t>ON (</w:t>
+      </w:r>
+      <w:proofErr w:type="spellStart"/>
+      <w:r>
+        <w:t>Javascript</w:t>
+      </w:r>
+      <w:proofErr w:type="spellEnd"/>
+      <w:r>
+        <w:t xml:space="preserve"> object notation)</w:t>
+      </w:r>
+      <w:r>
+        <w:t xml:space="preserve"> </w:t>
+      </w:r>
+    </w:p>
+    <w:p>
+      <w:pPr>
+        <w:pStyle w:val="ListParagraph"/>
+        <w:numPr>
+          <w:ilvl w:val="1"/>
+          <w:numId w:val="29"/>
+        </w:numPr>
+      </w:pPr>
+      <w:r>
+        <w:t>LAU (local acquisition unit)</w:t>
+      </w:r>
+      <w:r>
+        <w:t xml:space="preserve"> - provides IP channel</w:t>
+      </w:r>
+    </w:p>
+    <w:p>
+      <w:pPr>
+        <w:pStyle w:val="ListParagraph"/>
+        <w:numPr>
+          <w:ilvl w:val="1"/>
+          <w:numId w:val="29"/>
+        </w:numPr>
+      </w:pPr>
+      <w:r>
+        <w:t>RAU (remote acq</w:t>
+      </w:r>
+      <w:r>
+        <w:t>uisition unit) – enables communication with distant devices</w:t>
+      </w:r>
+      <w:r>
+        <w:t>. Installed on windows server separate from insight server.</w:t>
+      </w:r>
+      <w:r>
+        <w:t xml:space="preserve"> Uses port 443</w:t>
+      </w:r>
+    </w:p>
+    <w:p>
+      <w:pPr>
+        <w:pStyle w:val="ListParagraph"/>
+        <w:numPr>
+          <w:ilvl w:val="1"/>
+          <w:numId w:val="29"/>
+        </w:numPr>
+      </w:pPr>
+      <w:r>
+        <w:t>REST (Re</w:t>
+      </w:r>
+      <w:r>
+        <w:t>presentational State Transfer)</w:t>
+      </w:r>
+    </w:p>
+    <w:p>
+      <w:pPr>
+        <w:pStyle w:val="ListParagraph"/>
+        <w:numPr>
+          <w:ilvl w:val="1"/>
+          <w:numId w:val="29"/>
+        </w:numPr>
+      </w:pPr>
+      <w:r>
+        <w:t>RMI (Remote Method Invocation)</w:t>
+      </w:r>
+    </w:p>
+    <w:p>
+      <w:pPr>
+        <w:pStyle w:val="ListParagraph"/>
+        <w:numPr>
+          <w:ilvl w:val="1"/>
+          <w:numId w:val="29"/>
+        </w:numPr>
+      </w:pPr>
+      <w:r>
+        <w:t>Installing data warehouse on Insight server is not supported</w:t>
+      </w:r>
+    </w:p>
+    <w:p>
+      <w:pPr>
+        <w:pStyle w:val="ListParagraph"/>
+        <w:numPr>
+          <w:ilvl w:val="1"/>
+          <w:numId w:val="29"/>
+        </w:numPr>
+      </w:pPr>
+      <w:r>
+        <w:t>Beta support for REHL 7</w:t>
+      </w:r>
+    </w:p>
+    <w:p>
+      <w:pPr>
+        <w:pStyle w:val="ListParagraph"/>
+        <w:numPr>
+          <w:ilvl w:val="1"/>
+          <w:numId w:val="29"/>
+        </w:numPr>
+      </w:pPr>
+      <w:proofErr w:type="spellStart"/>
+      <w:r>
+        <w:lastRenderedPageBreak/>
+        <w:t>Cognos</w:t>
+      </w:r>
+      <w:proofErr w:type="spellEnd"/>
+      <w:r>
+        <w:t xml:space="preserve"> not supported on Linux</w:t>
+      </w:r>
+    </w:p>
+    <w:p>
+      <w:pPr>
+        <w:pStyle w:val="ListParagraph"/>
+        <w:numPr>
+          <w:ilvl w:val="0"/>
+          <w:numId w:val="29"/>
+        </w:numPr>
+      </w:pPr>
+      <w:r>
+        <w:t>Licenses based on:</w:t>
+      </w:r>
+    </w:p>
+    <w:p>
+      <w:pPr>
+        <w:pStyle w:val="ListParagraph"/>
+        <w:numPr>
+          <w:ilvl w:val="1"/>
+          <w:numId w:val="29"/>
+        </w:numPr>
+      </w:pPr>
+      <w:r>
+        <w:t>Capacity, Time, Product</w:t>
+      </w:r>
+    </w:p>
+    <w:p>
+      <w:pPr>
+        <w:pStyle w:val="ListParagraph"/>
+        <w:numPr>
+          <w:ilvl w:val="1"/>
+          <w:numId w:val="29"/>
+        </w:numPr>
+      </w:pPr>
+      <w:r>
+        <w:t>Host utilization packs are sold as nodes</w:t>
+      </w:r>
+    </w:p>
+    <w:p>
+      <w:pPr>
+        <w:pStyle w:val="ListParagraph"/>
+        <w:numPr>
+          <w:ilvl w:val="0"/>
+          <w:numId w:val="29"/>
+        </w:numPr>
+      </w:pPr>
+      <w:r>
+        <w:t>Can’t search for annotations</w:t>
       </w:r>
     </w:p>
     <w:sectPr>
@@ -16538,6 +18083,119 @@
     </w:lvl>
   </w:abstractNum>
   <w:abstractNum w:abstractNumId="21" w15:restartNumberingAfterBreak="0">
+    <w:nsid w:val="67160E36"/>
+    <w:multiLevelType w:val="hybridMultilevel"/>
+    <w:tmpl w:val="D7624FD0"/>
+    <w:lvl w:ilvl="0" w:tplc="04090001">
+      <w:start w:val="1"/>
+      <w:numFmt w:val="bullet"/>
+      <w:lvlText w:val=""/>
+      <w:lvlJc w:val="left"/>
+      <w:pPr>
+        <w:ind w:left="720" w:hanging="360"/>
+      </w:pPr>
+      <w:rPr>
+        <w:rFonts w:ascii="Symbol" w:hAnsi="Symbol" w:hint="default"/>
+      </w:rPr>
+    </w:lvl>
+    <w:lvl w:ilvl="1" w:tplc="04090003">
+      <w:start w:val="1"/>
+      <w:numFmt w:val="bullet"/>
+      <w:lvlText w:val="o"/>
+      <w:lvlJc w:val="left"/>
+      <w:pPr>
+        <w:ind w:left="1440" w:hanging="360"/>
+      </w:pPr>
+      <w:rPr>
+        <w:rFonts w:ascii="Courier New" w:hAnsi="Courier New" w:cs="Courier New" w:hint="default"/>
+      </w:rPr>
+    </w:lvl>
+    <w:lvl w:ilvl="2" w:tplc="04090005">
+      <w:start w:val="1"/>
+      <w:numFmt w:val="bullet"/>
+      <w:lvlText w:val=""/>
+      <w:lvlJc w:val="left"/>
+      <w:pPr>
+        <w:ind w:left="2160" w:hanging="360"/>
+      </w:pPr>
+      <w:rPr>
+        <w:rFonts w:ascii="Wingdings" w:hAnsi="Wingdings" w:hint="default"/>
+      </w:rPr>
+    </w:lvl>
+    <w:lvl w:ilvl="3" w:tplc="04090001">
+      <w:start w:val="1"/>
+      <w:numFmt w:val="bullet"/>
+      <w:lvlText w:val=""/>
+      <w:lvlJc w:val="left"/>
+      <w:pPr>
+        <w:ind w:left="2880" w:hanging="360"/>
+      </w:pPr>
+      <w:rPr>
+        <w:rFonts w:ascii="Symbol" w:hAnsi="Symbol" w:hint="default"/>
+      </w:rPr>
+    </w:lvl>
+    <w:lvl w:ilvl="4" w:tplc="04090003" w:tentative="1">
+      <w:start w:val="1"/>
+      <w:numFmt w:val="bullet"/>
+      <w:lvlText w:val="o"/>
+      <w:lvlJc w:val="left"/>
+      <w:pPr>
+        <w:ind w:left="3600" w:hanging="360"/>
+      </w:pPr>
+      <w:rPr>
+        <w:rFonts w:ascii="Courier New" w:hAnsi="Courier New" w:cs="Courier New" w:hint="default"/>
+      </w:rPr>
+    </w:lvl>
+    <w:lvl w:ilvl="5" w:tplc="04090005" w:tentative="1">
+      <w:start w:val="1"/>
+      <w:numFmt w:val="bullet"/>
+      <w:lvlText w:val=""/>
+      <w:lvlJc w:val="left"/>
+      <w:pPr>
+        <w:ind w:left="4320" w:hanging="360"/>
+      </w:pPr>
+      <w:rPr>
+        <w:rFonts w:ascii="Wingdings" w:hAnsi="Wingdings" w:hint="default"/>
+      </w:rPr>
+    </w:lvl>
+    <w:lvl w:ilvl="6" w:tplc="04090001" w:tentative="1">
+      <w:start w:val="1"/>
+      <w:numFmt w:val="bullet"/>
+      <w:lvlText w:val=""/>
+      <w:lvlJc w:val="left"/>
+      <w:pPr>
+        <w:ind w:left="5040" w:hanging="360"/>
+      </w:pPr>
+      <w:rPr>
+        <w:rFonts w:ascii="Symbol" w:hAnsi="Symbol" w:hint="default"/>
+      </w:rPr>
+    </w:lvl>
+    <w:lvl w:ilvl="7" w:tplc="04090003" w:tentative="1">
+      <w:start w:val="1"/>
+      <w:numFmt w:val="bullet"/>
+      <w:lvlText w:val="o"/>
+      <w:lvlJc w:val="left"/>
+      <w:pPr>
+        <w:ind w:left="5760" w:hanging="360"/>
+      </w:pPr>
+      <w:rPr>
+        <w:rFonts w:ascii="Courier New" w:hAnsi="Courier New" w:cs="Courier New" w:hint="default"/>
+      </w:rPr>
+    </w:lvl>
+    <w:lvl w:ilvl="8" w:tplc="04090005" w:tentative="1">
+      <w:start w:val="1"/>
+      <w:numFmt w:val="bullet"/>
+      <w:lvlText w:val=""/>
+      <w:lvlJc w:val="left"/>
+      <w:pPr>
+        <w:ind w:left="6480" w:hanging="360"/>
+      </w:pPr>
+      <w:rPr>
+        <w:rFonts w:ascii="Wingdings" w:hAnsi="Wingdings" w:hint="default"/>
+      </w:rPr>
+    </w:lvl>
+  </w:abstractNum>
+  <w:abstractNum w:abstractNumId="22" w15:restartNumberingAfterBreak="0">
     <w:nsid w:val="69077FEC"/>
     <w:multiLevelType w:val="hybridMultilevel"/>
     <w:tmpl w:val="9AEA89A0"/>
@@ -16650,7 +18308,7 @@
       </w:rPr>
     </w:lvl>
   </w:abstractNum>
-  <w:abstractNum w:abstractNumId="22" w15:restartNumberingAfterBreak="0">
+  <w:abstractNum w:abstractNumId="23" w15:restartNumberingAfterBreak="0">
     <w:nsid w:val="70651107"/>
     <w:multiLevelType w:val="hybridMultilevel"/>
     <w:tmpl w:val="F5F41BCE"/>
@@ -16763,7 +18421,120 @@
       </w:rPr>
     </w:lvl>
   </w:abstractNum>
-  <w:abstractNum w:abstractNumId="23" w15:restartNumberingAfterBreak="0">
+  <w:abstractNum w:abstractNumId="24" w15:restartNumberingAfterBreak="0">
+    <w:nsid w:val="756F6717"/>
+    <w:multiLevelType w:val="hybridMultilevel"/>
+    <w:tmpl w:val="73D4E7CE"/>
+    <w:lvl w:ilvl="0" w:tplc="04090001">
+      <w:start w:val="1"/>
+      <w:numFmt w:val="bullet"/>
+      <w:lvlText w:val=""/>
+      <w:lvlJc w:val="left"/>
+      <w:pPr>
+        <w:ind w:left="720" w:hanging="360"/>
+      </w:pPr>
+      <w:rPr>
+        <w:rFonts w:ascii="Symbol" w:hAnsi="Symbol" w:hint="default"/>
+      </w:rPr>
+    </w:lvl>
+    <w:lvl w:ilvl="1" w:tplc="04090003">
+      <w:start w:val="1"/>
+      <w:numFmt w:val="bullet"/>
+      <w:lvlText w:val="o"/>
+      <w:lvlJc w:val="left"/>
+      <w:pPr>
+        <w:ind w:left="1440" w:hanging="360"/>
+      </w:pPr>
+      <w:rPr>
+        <w:rFonts w:ascii="Courier New" w:hAnsi="Courier New" w:cs="Courier New" w:hint="default"/>
+      </w:rPr>
+    </w:lvl>
+    <w:lvl w:ilvl="2" w:tplc="04090005">
+      <w:start w:val="1"/>
+      <w:numFmt w:val="bullet"/>
+      <w:lvlText w:val=""/>
+      <w:lvlJc w:val="left"/>
+      <w:pPr>
+        <w:ind w:left="2160" w:hanging="360"/>
+      </w:pPr>
+      <w:rPr>
+        <w:rFonts w:ascii="Wingdings" w:hAnsi="Wingdings" w:hint="default"/>
+      </w:rPr>
+    </w:lvl>
+    <w:lvl w:ilvl="3" w:tplc="04090001" w:tentative="1">
+      <w:start w:val="1"/>
+      <w:numFmt w:val="bullet"/>
+      <w:lvlText w:val=""/>
+      <w:lvlJc w:val="left"/>
+      <w:pPr>
+        <w:ind w:left="2880" w:hanging="360"/>
+      </w:pPr>
+      <w:rPr>
+        <w:rFonts w:ascii="Symbol" w:hAnsi="Symbol" w:hint="default"/>
+      </w:rPr>
+    </w:lvl>
+    <w:lvl w:ilvl="4" w:tplc="04090003" w:tentative="1">
+      <w:start w:val="1"/>
+      <w:numFmt w:val="bullet"/>
+      <w:lvlText w:val="o"/>
+      <w:lvlJc w:val="left"/>
+      <w:pPr>
+        <w:ind w:left="3600" w:hanging="360"/>
+      </w:pPr>
+      <w:rPr>
+        <w:rFonts w:ascii="Courier New" w:hAnsi="Courier New" w:cs="Courier New" w:hint="default"/>
+      </w:rPr>
+    </w:lvl>
+    <w:lvl w:ilvl="5" w:tplc="04090005" w:tentative="1">
+      <w:start w:val="1"/>
+      <w:numFmt w:val="bullet"/>
+      <w:lvlText w:val=""/>
+      <w:lvlJc w:val="left"/>
+      <w:pPr>
+        <w:ind w:left="4320" w:hanging="360"/>
+      </w:pPr>
+      <w:rPr>
+        <w:rFonts w:ascii="Wingdings" w:hAnsi="Wingdings" w:hint="default"/>
+      </w:rPr>
+    </w:lvl>
+    <w:lvl w:ilvl="6" w:tplc="04090001" w:tentative="1">
+      <w:start w:val="1"/>
+      <w:numFmt w:val="bullet"/>
+      <w:lvlText w:val=""/>
+      <w:lvlJc w:val="left"/>
+      <w:pPr>
+        <w:ind w:left="5040" w:hanging="360"/>
+      </w:pPr>
+      <w:rPr>
+        <w:rFonts w:ascii="Symbol" w:hAnsi="Symbol" w:hint="default"/>
+      </w:rPr>
+    </w:lvl>
+    <w:lvl w:ilvl="7" w:tplc="04090003" w:tentative="1">
+      <w:start w:val="1"/>
+      <w:numFmt w:val="bullet"/>
+      <w:lvlText w:val="o"/>
+      <w:lvlJc w:val="left"/>
+      <w:pPr>
+        <w:ind w:left="5760" w:hanging="360"/>
+      </w:pPr>
+      <w:rPr>
+        <w:rFonts w:ascii="Courier New" w:hAnsi="Courier New" w:cs="Courier New" w:hint="default"/>
+      </w:rPr>
+    </w:lvl>
+    <w:lvl w:ilvl="8" w:tplc="04090005" w:tentative="1">
+      <w:start w:val="1"/>
+      <w:numFmt w:val="bullet"/>
+      <w:lvlText w:val=""/>
+      <w:lvlJc w:val="left"/>
+      <w:pPr>
+        <w:ind w:left="6480" w:hanging="360"/>
+      </w:pPr>
+      <w:rPr>
+        <w:rFonts w:ascii="Wingdings" w:hAnsi="Wingdings" w:hint="default"/>
+      </w:rPr>
+    </w:lvl>
+  </w:abstractNum>
+  <w:abstractNum w:abstractNumId="25" w15:restartNumberingAfterBreak="0">
     <w:nsid w:val="75DA7DD6"/>
     <w:multiLevelType w:val="hybridMultilevel"/>
     <w:tmpl w:val="ACE6A9BC"/>
@@ -16876,7 +18647,7 @@
       </w:rPr>
     </w:lvl>
   </w:abstractNum>
-  <w:abstractNum w:abstractNumId="24" w15:restartNumberingAfterBreak="0">
+  <w:abstractNum w:abstractNumId="26" w15:restartNumberingAfterBreak="0">
     <w:nsid w:val="78CD21D5"/>
     <w:multiLevelType w:val="hybridMultilevel"/>
     <w:tmpl w:val="66E243F8"/>
@@ -16989,7 +18760,7 @@
       </w:rPr>
     </w:lvl>
   </w:abstractNum>
-  <w:abstractNum w:abstractNumId="25" w15:restartNumberingAfterBreak="0">
+  <w:abstractNum w:abstractNumId="27" w15:restartNumberingAfterBreak="0">
     <w:nsid w:val="79FC7908"/>
     <w:multiLevelType w:val="hybridMultilevel"/>
     <w:tmpl w:val="E14A977A"/>
@@ -17102,7 +18873,7 @@
       </w:rPr>
     </w:lvl>
   </w:abstractNum>
-  <w:abstractNum w:abstractNumId="26" w15:restartNumberingAfterBreak="0">
+  <w:abstractNum w:abstractNumId="28" w15:restartNumberingAfterBreak="0">
     <w:nsid w:val="7DA15915"/>
     <w:multiLevelType w:val="hybridMultilevel"/>
     <w:tmpl w:val="A4501FBC"/>
@@ -17231,7 +19002,7 @@
     <w:abstractNumId w:val="4"/>
   </w:num>
   <w:num w:numId="6">
-    <w:abstractNumId w:val="25"/>
+    <w:abstractNumId w:val="27"/>
   </w:num>
   <w:num w:numId="7">
     <w:abstractNumId w:val="12"/>
@@ -17240,13 +19011,13 @@
     <w:abstractNumId w:val="14"/>
   </w:num>
   <w:num w:numId="9">
-    <w:abstractNumId w:val="24"/>
+    <w:abstractNumId w:val="26"/>
   </w:num>
   <w:num w:numId="10">
     <w:abstractNumId w:val="15"/>
   </w:num>
   <w:num w:numId="11">
-    <w:abstractNumId w:val="23"/>
+    <w:abstractNumId w:val="25"/>
   </w:num>
   <w:num w:numId="12">
     <w:abstractNumId w:val="7"/>
@@ -17273,7 +19044,7 @@
     <w:abstractNumId w:val="17"/>
   </w:num>
   <w:num w:numId="20">
-    <w:abstractNumId w:val="26"/>
+    <w:abstractNumId w:val="28"/>
   </w:num>
   <w:num w:numId="21">
     <w:abstractNumId w:val="9"/>
@@ -17288,13 +19059,19 @@
     <w:abstractNumId w:val="18"/>
   </w:num>
   <w:num w:numId="25">
-    <w:abstractNumId w:val="21"/>
+    <w:abstractNumId w:val="22"/>
   </w:num>
   <w:num w:numId="26">
-    <w:abstractNumId w:val="22"/>
+    <w:abstractNumId w:val="23"/>
   </w:num>
   <w:num w:numId="27">
     <w:abstractNumId w:val="1"/>
+  </w:num>
+  <w:num w:numId="28">
+    <w:abstractNumId w:val="24"/>
+  </w:num>
+  <w:num w:numId="29">
+    <w:abstractNumId w:val="21"/>
   </w:num>
 </w:numbering>
 </file>

</xml_diff>